<commit_message>
Se realizaron ajustes y comentario
</commit_message>
<xml_diff>
--- a/1. Documentos/Solución Taller 1.docx
+++ b/1. Documentos/Solución Taller 1.docx
@@ -98,7 +98,6 @@
           <w:sz w:val="28"/>
         </w:rPr>
       </w:pPr>
-      <w:proofErr w:type="gramStart"/>
       <w:r>
         <w:rPr>
           <w:b/>
@@ -140,7 +139,6 @@
         </w:rPr>
         <w:t>ate</w:t>
       </w:r>
-      <w:proofErr w:type="gramEnd"/>
       <w:r>
         <w:rPr>
           <w:w w:val="103"/>
@@ -307,7 +305,6 @@
         </w:rPr>
         <w:t xml:space="preserve"> </w:t>
       </w:r>
-      <w:proofErr w:type="spellStart"/>
       <w:r>
         <w:rPr>
           <w:w w:val="127"/>
@@ -352,7 +349,6 @@
         </w:rPr>
         <w:t>e</w:t>
       </w:r>
-      <w:proofErr w:type="spellEnd"/>
       <w:r>
         <w:rPr>
           <w:spacing w:val="30"/>
@@ -360,7 +356,6 @@
         </w:rPr>
         <w:t xml:space="preserve"> </w:t>
       </w:r>
-      <w:proofErr w:type="spellStart"/>
       <w:r>
         <w:rPr>
           <w:w w:val="116"/>
@@ -397,15 +392,7 @@
           <w:w w:val="105"/>
           <w:sz w:val="28"/>
         </w:rPr>
-        <w:t>n</w:t>
-      </w:r>
-      <w:proofErr w:type="spellEnd"/>
-      <w:r>
-        <w:rPr>
-          <w:w w:val="105"/>
-          <w:sz w:val="28"/>
-        </w:rPr>
-        <w:t xml:space="preserve"> </w:t>
+        <w:t xml:space="preserve">n </w:t>
       </w:r>
       <w:r>
         <w:rPr>
@@ -1769,7 +1756,6 @@
         </w:rPr>
         <w:t xml:space="preserve"> </w:t>
       </w:r>
-      <w:proofErr w:type="spellStart"/>
       <w:r>
         <w:rPr>
           <w:spacing w:val="-1"/>
@@ -1816,7 +1802,6 @@
         </w:rPr>
         <w:t>a</w:t>
       </w:r>
-      <w:proofErr w:type="spellEnd"/>
       <w:r>
         <w:rPr>
           <w:spacing w:val="9"/>
@@ -3154,7 +3139,6 @@
         </w:rPr>
         <w:t xml:space="preserve">Era necesario obtener las tablas de cada </w:t>
       </w:r>
-      <w:proofErr w:type="spellStart"/>
       <w:r>
         <w:rPr>
           <w:color w:val="FF0000"/>
@@ -3163,7 +3147,6 @@
         </w:rPr>
         <w:t>chunk</w:t>
       </w:r>
-      <w:proofErr w:type="spellEnd"/>
       <w:r>
         <w:rPr>
           <w:color w:val="FF0000"/>
@@ -3196,42 +3179,22 @@
         </w:rPr>
         <w:t xml:space="preserve">la información </w:t>
       </w:r>
-      <w:proofErr w:type="gramStart"/>
       <w:r>
         <w:rPr>
           <w:color w:val="FF0000"/>
           <w:sz w:val="24"/>
           <w:lang w:val="es-CO"/>
         </w:rPr>
-        <w:t>dela</w:t>
-      </w:r>
-      <w:proofErr w:type="gramEnd"/>
+        <w:t xml:space="preserve">dela GEIH fue dividida </w:t>
+      </w:r>
       <w:r>
         <w:rPr>
           <w:color w:val="FF0000"/>
           <w:sz w:val="24"/>
           <w:lang w:val="es-CO"/>
         </w:rPr>
-        <w:t xml:space="preserve"> GEIH fue dividida </w:t>
-      </w:r>
-      <w:r>
-        <w:rPr>
-          <w:color w:val="FF0000"/>
-          <w:sz w:val="24"/>
-          <w:lang w:val="es-CO"/>
-        </w:rPr>
-        <w:t xml:space="preserve">en 10 </w:t>
-      </w:r>
-      <w:proofErr w:type="spellStart"/>
-      <w:r>
-        <w:rPr>
-          <w:color w:val="FF0000"/>
-          <w:sz w:val="24"/>
-          <w:lang w:val="es-CO"/>
-        </w:rPr>
-        <w:t>chunks</w:t>
-      </w:r>
-      <w:proofErr w:type="spellEnd"/>
+        <w:t>en 10 chunks</w:t>
+      </w:r>
       <w:r>
         <w:rPr>
           <w:color w:val="FF0000"/>
@@ -3384,32 +3347,14 @@
           <w:sz w:val="24"/>
         </w:rPr>
       </w:pPr>
-      <w:proofErr w:type="spellStart"/>
       <w:r>
         <w:rPr>
           <w:w w:val="105"/>
           <w:sz w:val="24"/>
         </w:rPr>
         <w:lastRenderedPageBreak/>
-        <w:t>Inicio</w:t>
-      </w:r>
-      <w:proofErr w:type="spellEnd"/>
-      <w:r>
-        <w:rPr>
-          <w:w w:val="105"/>
-          <w:sz w:val="24"/>
-        </w:rPr>
-        <w:t xml:space="preserve"> del </w:t>
-      </w:r>
-      <w:proofErr w:type="spellStart"/>
-      <w:r>
-        <w:rPr>
-          <w:w w:val="105"/>
-          <w:sz w:val="24"/>
-        </w:rPr>
-        <w:t>proceso</w:t>
-      </w:r>
-      <w:proofErr w:type="spellEnd"/>
+        <w:t>Inicio del proceso</w:t>
+      </w:r>
     </w:p>
     <w:p>
       <w:pPr>
@@ -3468,99 +3413,23 @@
           <w:sz w:val="24"/>
           <w:lang w:val="es-CO"/>
         </w:rPr>
-        <w:t xml:space="preserve">Se utilizan las librerías necesarias para la totalidad del proceso: </w:t>
-      </w:r>
-      <w:proofErr w:type="spellStart"/>
-      <w:r>
-        <w:rPr>
-          <w:w w:val="105"/>
-          <w:sz w:val="24"/>
-          <w:lang w:val="es-CO"/>
-        </w:rPr>
-        <w:t>pacman</w:t>
-      </w:r>
-      <w:proofErr w:type="spellEnd"/>
-      <w:r>
-        <w:rPr>
-          <w:w w:val="105"/>
-          <w:sz w:val="24"/>
-          <w:lang w:val="es-CO"/>
-        </w:rPr>
-        <w:t xml:space="preserve">, </w:t>
-      </w:r>
-      <w:proofErr w:type="spellStart"/>
-      <w:r>
-        <w:rPr>
-          <w:w w:val="105"/>
-          <w:sz w:val="24"/>
-          <w:lang w:val="es-CO"/>
-        </w:rPr>
-        <w:t>tidyverse</w:t>
-      </w:r>
-      <w:proofErr w:type="spellEnd"/>
-      <w:r>
-        <w:rPr>
-          <w:w w:val="105"/>
-          <w:sz w:val="24"/>
-          <w:lang w:val="es-CO"/>
-        </w:rPr>
-        <w:t xml:space="preserve">, </w:t>
-      </w:r>
-      <w:proofErr w:type="spellStart"/>
-      <w:r>
-        <w:rPr>
-          <w:w w:val="105"/>
-          <w:sz w:val="24"/>
-          <w:lang w:val="es-CO"/>
-        </w:rPr>
-        <w:t>rvest</w:t>
-      </w:r>
-      <w:proofErr w:type="spellEnd"/>
-      <w:r>
-        <w:rPr>
-          <w:w w:val="105"/>
-          <w:sz w:val="24"/>
-          <w:lang w:val="es-CO"/>
-        </w:rPr>
-        <w:t xml:space="preserve">, </w:t>
-      </w:r>
-      <w:proofErr w:type="spellStart"/>
-      <w:r>
-        <w:rPr>
-          <w:w w:val="105"/>
-          <w:sz w:val="24"/>
-          <w:lang w:val="es-CO"/>
-        </w:rPr>
-        <w:t>datasets</w:t>
-      </w:r>
-      <w:proofErr w:type="spellEnd"/>
-      <w:r>
-        <w:rPr>
-          <w:w w:val="105"/>
-          <w:sz w:val="24"/>
-          <w:lang w:val="es-CO"/>
-        </w:rPr>
-        <w:t xml:space="preserve"> y </w:t>
-      </w:r>
-      <w:proofErr w:type="spellStart"/>
-      <w:proofErr w:type="gramStart"/>
-      <w:r>
-        <w:rPr>
-          <w:w w:val="105"/>
-          <w:sz w:val="24"/>
-          <w:lang w:val="es-CO"/>
-        </w:rPr>
-        <w:t>data.table</w:t>
-      </w:r>
-      <w:proofErr w:type="spellEnd"/>
-      <w:proofErr w:type="gramEnd"/>
-      <w:r>
-        <w:rPr>
-          <w:w w:val="105"/>
-          <w:sz w:val="24"/>
-          <w:lang w:val="es-CO"/>
-        </w:rPr>
-        <w:t>.</w:t>
+        <w:t xml:space="preserve">Se utilizan las librerías necesarias para la totalidad del proceso: pacman, tidyverse, </w:t>
+      </w:r>
+      <w:r>
+        <w:rPr>
+          <w:w w:val="105"/>
+          <w:sz w:val="24"/>
+          <w:lang w:val="es-CO"/>
+        </w:rPr>
+        <w:t xml:space="preserve">rvest, </w:t>
+      </w:r>
+      <w:r>
+        <w:rPr>
+          <w:w w:val="105"/>
+          <w:sz w:val="24"/>
+          <w:lang w:val="es-CO"/>
+        </w:rPr>
+        <w:t>datasets y data.table.</w:t>
       </w:r>
     </w:p>
     <w:p>
@@ -3586,77 +3455,23 @@
           <w:sz w:val="24"/>
           <w:lang w:val="es-CO"/>
         </w:rPr>
-        <w:t xml:space="preserve">Una vez identificada la </w:t>
-      </w:r>
-      <w:proofErr w:type="spellStart"/>
-      <w:r>
-        <w:rPr>
-          <w:w w:val="105"/>
-          <w:sz w:val="24"/>
-          <w:lang w:val="es-CO"/>
-        </w:rPr>
-        <w:t>url</w:t>
-      </w:r>
-      <w:proofErr w:type="spellEnd"/>
-      <w:r>
-        <w:rPr>
-          <w:w w:val="105"/>
-          <w:sz w:val="24"/>
-          <w:lang w:val="es-CO"/>
-        </w:rPr>
-        <w:t xml:space="preserve"> en la que se encontraba cada una de las listas, se</w:t>
-      </w:r>
-      <w:r>
-        <w:rPr>
-          <w:w w:val="105"/>
-          <w:sz w:val="24"/>
-          <w:lang w:val="es-CO"/>
-        </w:rPr>
-        <w:t xml:space="preserve"> procede a crear un </w:t>
-      </w:r>
-      <w:proofErr w:type="spellStart"/>
-      <w:r>
-        <w:rPr>
-          <w:w w:val="105"/>
-          <w:sz w:val="24"/>
-          <w:lang w:val="es-CO"/>
-        </w:rPr>
-        <w:t>loop</w:t>
-      </w:r>
-      <w:proofErr w:type="spellEnd"/>
-      <w:r>
-        <w:rPr>
-          <w:w w:val="105"/>
-          <w:sz w:val="24"/>
-          <w:lang w:val="es-CO"/>
-        </w:rPr>
-        <w:t xml:space="preserve"> para cargar la información de cada tabla</w:t>
-      </w:r>
-      <w:r>
-        <w:rPr>
-          <w:w w:val="105"/>
-          <w:sz w:val="24"/>
-          <w:lang w:val="es-CO"/>
-        </w:rPr>
-        <w:t xml:space="preserve">. La </w:t>
-      </w:r>
-      <w:proofErr w:type="spellStart"/>
-      <w:r>
-        <w:rPr>
-          <w:w w:val="105"/>
-          <w:sz w:val="24"/>
-          <w:lang w:val="es-CO"/>
-        </w:rPr>
-        <w:t>url</w:t>
-      </w:r>
-      <w:proofErr w:type="spellEnd"/>
-      <w:r>
-        <w:rPr>
-          <w:w w:val="105"/>
-          <w:sz w:val="24"/>
-          <w:lang w:val="es-CO"/>
-        </w:rPr>
-        <w:t xml:space="preserve"> correspondiente a la primera tabla es la siguiente:</w:t>
+        <w:t>Una vez identificada la url en la que se encontraba cada una de las listas, se</w:t>
+      </w:r>
+      <w:r>
+        <w:rPr>
+          <w:w w:val="105"/>
+          <w:sz w:val="24"/>
+          <w:lang w:val="es-CO"/>
+        </w:rPr>
+        <w:t xml:space="preserve"> procede a crear un loop para cargar la información de cada tabla</w:t>
+      </w:r>
+      <w:r>
+        <w:rPr>
+          <w:w w:val="105"/>
+          <w:sz w:val="24"/>
+          <w:lang w:val="es-CO"/>
+        </w:rPr>
+        <w:t>. La url correspondiente a la primera tabla es la siguiente:</w:t>
       </w:r>
       <w:r>
         <w:rPr>
@@ -3698,18 +3513,8 @@
           <w:sz w:val="24"/>
           <w:lang w:val="es-CO"/>
         </w:rPr>
-        <w:t xml:space="preserve">Para realizar el </w:t>
-      </w:r>
-      <w:proofErr w:type="spellStart"/>
-      <w:r>
-        <w:rPr>
-          <w:w w:val="105"/>
-          <w:sz w:val="24"/>
-          <w:lang w:val="es-CO"/>
-        </w:rPr>
-        <w:t>loop</w:t>
-      </w:r>
-      <w:proofErr w:type="spellEnd"/>
+        <w:t>Para realizar el loop</w:t>
+      </w:r>
       <w:r>
         <w:rPr>
           <w:w w:val="105"/>
@@ -3724,51 +3529,15 @@
           <w:sz w:val="24"/>
           <w:lang w:val="es-CO"/>
         </w:rPr>
-        <w:t xml:space="preserve">nombrado </w:t>
-      </w:r>
-      <w:proofErr w:type="spellStart"/>
-      <w:r>
-        <w:rPr>
-          <w:w w:val="105"/>
-          <w:sz w:val="24"/>
-          <w:lang w:val="es-CO"/>
-        </w:rPr>
-        <w:t>url</w:t>
-      </w:r>
-      <w:proofErr w:type="spellEnd"/>
-      <w:r>
-        <w:rPr>
-          <w:w w:val="105"/>
-          <w:sz w:val="24"/>
-          <w:lang w:val="es-CO"/>
-        </w:rPr>
-        <w:t xml:space="preserve"> que contiene </w:t>
-      </w:r>
-      <w:r>
-        <w:rPr>
-          <w:w w:val="105"/>
-          <w:sz w:val="24"/>
-          <w:lang w:val="es-CO"/>
-        </w:rPr>
-        <w:t xml:space="preserve">el </w:t>
-      </w:r>
-      <w:proofErr w:type="gramStart"/>
-      <w:r>
-        <w:rPr>
-          <w:w w:val="105"/>
-          <w:sz w:val="24"/>
-          <w:lang w:val="es-CO"/>
-        </w:rPr>
-        <w:t>link</w:t>
-      </w:r>
-      <w:proofErr w:type="gramEnd"/>
-      <w:r>
-        <w:rPr>
-          <w:w w:val="105"/>
-          <w:sz w:val="24"/>
-          <w:lang w:val="es-CO"/>
-        </w:rPr>
-        <w:t xml:space="preserve"> anterior sin el numero de la página</w:t>
+        <w:t xml:space="preserve">nombrado url que contiene </w:t>
+      </w:r>
+      <w:r>
+        <w:rPr>
+          <w:w w:val="105"/>
+          <w:sz w:val="24"/>
+          <w:lang w:val="es-CO"/>
+        </w:rPr>
+        <w:t>el link anterior sin el numero de la página</w:t>
       </w:r>
       <w:r>
         <w:rPr>
@@ -3837,23 +3606,7 @@
           <w:sz w:val="24"/>
           <w:lang w:val="es-CO"/>
         </w:rPr>
-        <w:t xml:space="preserve">Se ejecuta el </w:t>
-      </w:r>
-      <w:proofErr w:type="spellStart"/>
-      <w:r>
-        <w:rPr>
-          <w:sz w:val="24"/>
-          <w:lang w:val="es-CO"/>
-        </w:rPr>
-        <w:t>loop</w:t>
-      </w:r>
-      <w:proofErr w:type="spellEnd"/>
-      <w:r>
-        <w:rPr>
-          <w:sz w:val="24"/>
-          <w:lang w:val="es-CO"/>
-        </w:rPr>
-        <w:t xml:space="preserve"> pegando </w:t>
+        <w:t xml:space="preserve">Se ejecuta el loop pegando </w:t>
       </w:r>
       <w:r>
         <w:rPr>
@@ -3942,23 +3695,13 @@
         </w:rPr>
         <w:t xml:space="preserve">tirlas a </w:t>
       </w:r>
-      <w:proofErr w:type="spellStart"/>
       <w:r>
         <w:rPr>
           <w:color w:val="FF0000"/>
           <w:sz w:val="24"/>
           <w:lang w:val="es-CO"/>
         </w:rPr>
-        <w:t>tibble</w:t>
-      </w:r>
-      <w:proofErr w:type="spellEnd"/>
-      <w:r>
-        <w:rPr>
-          <w:color w:val="FF0000"/>
-          <w:sz w:val="24"/>
-          <w:lang w:val="es-CO"/>
-        </w:rPr>
-        <w:t>.</w:t>
+        <w:t>tibble.</w:t>
       </w:r>
     </w:p>
     <w:p>
@@ -4026,25 +3769,7 @@
           <w:sz w:val="24"/>
           <w:lang w:val="es-CO"/>
         </w:rPr>
-        <w:t>se encuentra en el archivo 1_</w:t>
-      </w:r>
-      <w:proofErr w:type="gramStart"/>
-      <w:r>
-        <w:rPr>
-          <w:w w:val="105"/>
-          <w:sz w:val="24"/>
-          <w:lang w:val="es-CO"/>
-        </w:rPr>
-        <w:t>scraping.R</w:t>
-      </w:r>
-      <w:proofErr w:type="gramEnd"/>
-      <w:r>
-        <w:rPr>
-          <w:w w:val="105"/>
-          <w:sz w:val="24"/>
-          <w:lang w:val="es-CO"/>
-        </w:rPr>
-        <w:t xml:space="preserve"> incluido en la carpeta </w:t>
+        <w:t xml:space="preserve">se encuentra en el archivo 1_scraping.R incluido en la carpeta </w:t>
       </w:r>
       <w:r>
         <w:rPr>
@@ -4297,7 +4022,6 @@
         </w:rPr>
         <w:t xml:space="preserve"> </w:t>
       </w:r>
-      <w:proofErr w:type="gramStart"/>
       <w:r>
         <w:rPr>
           <w:spacing w:val="-1"/>
@@ -4371,7 +4095,6 @@
         </w:rPr>
         <w:t>een</w:t>
       </w:r>
-      <w:proofErr w:type="gramEnd"/>
       <w:r>
         <w:rPr>
           <w:sz w:val="24"/>
@@ -4585,7 +4308,6 @@
         </w:rPr>
         <w:t xml:space="preserve"> </w:t>
       </w:r>
-      <w:proofErr w:type="gramStart"/>
       <w:r>
         <w:rPr>
           <w:spacing w:val="-1"/>
@@ -4643,7 +4365,6 @@
         </w:rPr>
         <w:t>s</w:t>
       </w:r>
-      <w:proofErr w:type="gramEnd"/>
       <w:r>
         <w:rPr>
           <w:sz w:val="24"/>
@@ -5374,8 +5095,14 @@
       <w:pPr>
         <w:pStyle w:val="Textoindependiente"/>
         <w:spacing w:before="2"/>
-      </w:pPr>
-      <w:r>
+        <w:rPr>
+          <w:lang w:val="es-CO"/>
+        </w:rPr>
+      </w:pPr>
+      <w:r>
+        <w:rPr>
+          <w:lang w:val="es-CO"/>
+        </w:rPr>
         <w:t>1975).</w:t>
       </w:r>
     </w:p>
@@ -5383,6 +5110,9 @@
       <w:pPr>
         <w:pStyle w:val="Textoindependiente"/>
         <w:spacing w:before="2"/>
+        <w:rPr>
+          <w:lang w:val="es-CO"/>
+        </w:rPr>
       </w:pPr>
     </w:p>
     <w:p>
@@ -5414,30 +5144,7 @@
           <w:rFonts w:asciiTheme="minorHAnsi" w:hAnsiTheme="minorHAnsi" w:cstheme="minorHAnsi"/>
           <w:lang w:val="es-CO"/>
         </w:rPr>
-        <w:t xml:space="preserve"> los aportes de </w:t>
-      </w:r>
-      <w:proofErr w:type="spellStart"/>
-      <w:r>
-        <w:rPr>
-          <w:rFonts w:asciiTheme="minorHAnsi" w:hAnsiTheme="minorHAnsi" w:cstheme="minorHAnsi"/>
-          <w:lang w:val="es-CO"/>
-        </w:rPr>
-        <w:t>Mincer</w:t>
-      </w:r>
-      <w:proofErr w:type="spellEnd"/>
-      <w:r>
-        <w:rPr>
-          <w:rFonts w:asciiTheme="minorHAnsi" w:hAnsiTheme="minorHAnsi" w:cstheme="minorHAnsi"/>
-          <w:lang w:val="es-CO"/>
-        </w:rPr>
-        <w:t xml:space="preserve"> (1958), Schultz (1960) y Becker (1964)</w:t>
-      </w:r>
-      <w:r>
-        <w:rPr>
-          <w:rFonts w:asciiTheme="minorHAnsi" w:hAnsiTheme="minorHAnsi" w:cstheme="minorHAnsi"/>
-          <w:lang w:val="es-CO"/>
-        </w:rPr>
-        <w:t xml:space="preserve"> a</w:t>
+        <w:t xml:space="preserve"> los aportes de Mincer (1958), Schultz (1960) y Becker (1964) a</w:t>
       </w:r>
       <w:r>
         <w:rPr>
@@ -5529,44 +5236,28 @@
           <w:rFonts w:asciiTheme="minorHAnsi" w:hAnsiTheme="minorHAnsi" w:cstheme="minorHAnsi"/>
           <w:lang w:val="es-CO"/>
         </w:rPr>
-        <w:t xml:space="preserve">variables omitidas en la ecuación de </w:t>
-      </w:r>
-      <w:proofErr w:type="spellStart"/>
+        <w:t>variables omitidas en la ecuación de Mincer</w:t>
+      </w:r>
       <w:r>
         <w:rPr>
           <w:rFonts w:asciiTheme="minorHAnsi" w:hAnsiTheme="minorHAnsi" w:cstheme="minorHAnsi"/>
           <w:lang w:val="es-CO"/>
         </w:rPr>
-        <w:t>Mincer</w:t>
-      </w:r>
-      <w:proofErr w:type="spellEnd"/>
+        <w:t xml:space="preserve"> y</w:t>
+      </w:r>
       <w:r>
         <w:rPr>
           <w:rFonts w:asciiTheme="minorHAnsi" w:hAnsiTheme="minorHAnsi" w:cstheme="minorHAnsi"/>
           <w:lang w:val="es-CO"/>
         </w:rPr>
-        <w:t xml:space="preserve"> y</w:t>
+        <w:t xml:space="preserve"> </w:t>
       </w:r>
       <w:r>
         <w:rPr>
           <w:rFonts w:asciiTheme="minorHAnsi" w:hAnsiTheme="minorHAnsi" w:cstheme="minorHAnsi"/>
           <w:lang w:val="es-CO"/>
         </w:rPr>
-        <w:t xml:space="preserve"> </w:t>
-      </w:r>
-      <w:r>
-        <w:rPr>
-          <w:rFonts w:asciiTheme="minorHAnsi" w:hAnsiTheme="minorHAnsi" w:cstheme="minorHAnsi"/>
-          <w:lang w:val="es-CO"/>
-        </w:rPr>
-        <w:t xml:space="preserve">que </w:t>
-      </w:r>
-      <w:r>
-        <w:rPr>
-          <w:rFonts w:asciiTheme="minorHAnsi" w:hAnsiTheme="minorHAnsi" w:cstheme="minorHAnsi"/>
-          <w:lang w:val="es-CO"/>
-        </w:rPr>
-        <w:t>controlan el ingreso individual</w:t>
+        <w:t>que controlan el ingreso individual</w:t>
       </w:r>
       <w:r>
         <w:rPr>
@@ -5640,25 +5331,7 @@
           <w:color w:val="FF0000"/>
           <w:lang w:val="es-CO"/>
         </w:rPr>
-        <w:t xml:space="preserve">ya que </w:t>
-      </w:r>
-      <w:proofErr w:type="spellStart"/>
-      <w:r>
-        <w:rPr>
-          <w:rFonts w:asciiTheme="minorHAnsi" w:hAnsiTheme="minorHAnsi" w:cstheme="minorHAnsi"/>
-          <w:color w:val="FF0000"/>
-          <w:lang w:val="es-CO"/>
-        </w:rPr>
-        <w:t>aún</w:t>
-      </w:r>
-      <w:proofErr w:type="spellEnd"/>
-      <w:r>
-        <w:rPr>
-          <w:rFonts w:asciiTheme="minorHAnsi" w:hAnsiTheme="minorHAnsi" w:cstheme="minorHAnsi"/>
-          <w:color w:val="FF0000"/>
-          <w:lang w:val="es-CO"/>
-        </w:rPr>
-        <w:t xml:space="preserve"> teniendo el mism</w:t>
+        <w:t>ya que aún teniendo el mism</w:t>
       </w:r>
       <w:r>
         <w:rPr>
@@ -5891,19 +5564,11 @@
           <w:color w:val="FF0000"/>
         </w:rPr>
       </w:pPr>
-      <w:proofErr w:type="spellStart"/>
       <w:r>
         <w:rPr>
           <w:color w:val="FF0000"/>
         </w:rPr>
-        <w:t>Ingreso</w:t>
-      </w:r>
-      <w:proofErr w:type="spellEnd"/>
-      <w:r>
-        <w:rPr>
-          <w:color w:val="FF0000"/>
-        </w:rPr>
-        <w:t xml:space="preserve"> total:</w:t>
+        <w:t>Ingreso total:</w:t>
       </w:r>
     </w:p>
     <w:p>
@@ -5914,14 +5579,12 @@
           <w:color w:val="FF0000"/>
         </w:rPr>
       </w:pPr>
-      <w:proofErr w:type="spellStart"/>
       <w:r>
         <w:rPr>
           <w:color w:val="FF0000"/>
         </w:rPr>
         <w:t>y_total_m</w:t>
       </w:r>
-      <w:proofErr w:type="spellEnd"/>
       <w:r>
         <w:rPr>
           <w:color w:val="FF0000"/>
@@ -5938,33 +5601,18 @@
           <w:color w:val="FF0000"/>
         </w:rPr>
       </w:pPr>
-      <w:proofErr w:type="spellStart"/>
       <w:r>
         <w:rPr>
           <w:color w:val="FF0000"/>
         </w:rPr>
         <w:t>ingtot</w:t>
       </w:r>
-      <w:proofErr w:type="spellEnd"/>
       <w:r>
         <w:rPr>
           <w:color w:val="FF0000"/>
         </w:rPr>
         <w:tab/>
-      </w:r>
-      <w:proofErr w:type="spellStart"/>
-      <w:r>
-        <w:rPr>
-          <w:color w:val="FF0000"/>
-        </w:rPr>
-        <w:t>Ingreso</w:t>
-      </w:r>
-      <w:proofErr w:type="spellEnd"/>
-      <w:r>
-        <w:rPr>
-          <w:color w:val="FF0000"/>
-        </w:rPr>
-        <w:t xml:space="preserve"> total</w:t>
+        <w:t>Ingreso total</w:t>
       </w:r>
     </w:p>
     <w:p>
@@ -5988,21 +5636,12 @@
           <w:highlight w:val="yellow"/>
         </w:rPr>
       </w:pPr>
-      <w:proofErr w:type="spellStart"/>
       <w:r>
         <w:rPr>
           <w:color w:val="FF0000"/>
           <w:highlight w:val="yellow"/>
         </w:rPr>
-        <w:t>Educación</w:t>
-      </w:r>
-      <w:proofErr w:type="spellEnd"/>
-      <w:r>
-        <w:rPr>
-          <w:color w:val="FF0000"/>
-          <w:highlight w:val="yellow"/>
-        </w:rPr>
-        <w:t>:</w:t>
+        <w:t>Educación:</w:t>
       </w:r>
     </w:p>
     <w:p>
@@ -6100,21 +5739,12 @@
           <w:highlight w:val="yellow"/>
         </w:rPr>
       </w:pPr>
-      <w:proofErr w:type="spellStart"/>
       <w:r>
         <w:rPr>
           <w:color w:val="FF0000"/>
           <w:highlight w:val="yellow"/>
         </w:rPr>
-        <w:t>Experiencia</w:t>
-      </w:r>
-      <w:proofErr w:type="spellEnd"/>
-      <w:r>
-        <w:rPr>
-          <w:color w:val="FF0000"/>
-          <w:highlight w:val="yellow"/>
-        </w:rPr>
-        <w:t>:</w:t>
+        <w:t>Experiencia:</w:t>
       </w:r>
     </w:p>
     <w:p>
@@ -6205,14 +5835,12 @@
           <w:color w:val="FF0000"/>
         </w:rPr>
       </w:pPr>
-      <w:proofErr w:type="spellStart"/>
       <w:r>
         <w:rPr>
           <w:color w:val="FF0000"/>
         </w:rPr>
         <w:t>Oficio</w:t>
       </w:r>
-      <w:proofErr w:type="spellEnd"/>
     </w:p>
     <w:p>
       <w:pPr>
@@ -6267,22 +5895,13 @@
           <w:lang w:val="es-CO"/>
         </w:rPr>
       </w:pPr>
-      <w:proofErr w:type="spellStart"/>
       <w:r>
         <w:rPr>
           <w:color w:val="FF0000"/>
           <w:lang w:val="es-CO"/>
         </w:rPr>
-        <w:t>R</w:t>
-      </w:r>
-      <w:r>
-        <w:rPr>
-          <w:color w:val="FF0000"/>
-          <w:lang w:val="es-CO"/>
-        </w:rPr>
-        <w:t>elab</w:t>
-      </w:r>
-      <w:proofErr w:type="spellEnd"/>
+        <w:t>Relab</w:t>
+      </w:r>
     </w:p>
     <w:p>
       <w:pPr>
@@ -6355,22 +5974,13 @@
           <w:highlight w:val="yellow"/>
         </w:rPr>
       </w:pPr>
-      <w:proofErr w:type="gramStart"/>
       <w:r>
         <w:rPr>
           <w:color w:val="FF0000"/>
           <w:highlight w:val="yellow"/>
         </w:rPr>
-        <w:t xml:space="preserve">Variable  </w:t>
-      </w:r>
-      <w:r>
-        <w:rPr>
-          <w:color w:val="FF0000"/>
-          <w:highlight w:val="yellow"/>
-        </w:rPr>
-        <w:t>sex</w:t>
-      </w:r>
-      <w:proofErr w:type="gramEnd"/>
+        <w:t>Variable  sex</w:t>
+      </w:r>
     </w:p>
     <w:p>
       <w:pPr>
@@ -6380,19 +5990,11 @@
           <w:color w:val="FF0000"/>
         </w:rPr>
       </w:pPr>
-      <w:proofErr w:type="spellStart"/>
       <w:r>
         <w:rPr>
           <w:color w:val="FF0000"/>
         </w:rPr>
-        <w:t>Descripción</w:t>
-      </w:r>
-      <w:proofErr w:type="spellEnd"/>
-      <w:r>
-        <w:rPr>
-          <w:color w:val="FF0000"/>
-        </w:rPr>
-        <w:t xml:space="preserve"> </w:t>
+        <w:t xml:space="preserve">Descripción </w:t>
       </w:r>
       <w:r>
         <w:rPr>
@@ -6424,21 +6026,7 @@
         <w:rPr>
           <w:color w:val="FF0000"/>
         </w:rPr>
-        <w:t xml:space="preserve">Horas </w:t>
-      </w:r>
-      <w:proofErr w:type="spellStart"/>
-      <w:r>
-        <w:rPr>
-          <w:color w:val="FF0000"/>
-        </w:rPr>
-        <w:t>trabajadas</w:t>
-      </w:r>
-      <w:proofErr w:type="spellEnd"/>
-      <w:r>
-        <w:rPr>
-          <w:color w:val="FF0000"/>
-        </w:rPr>
-        <w:t>:</w:t>
+        <w:t>Horas trabajadas:</w:t>
       </w:r>
     </w:p>
     <w:p>
@@ -6475,49 +6063,8 @@
           <w:lang w:val="es-CO"/>
         </w:rPr>
         <w:tab/>
-        <w:t xml:space="preserve">Estrato de energía para las 13 </w:t>
-      </w:r>
-      <w:proofErr w:type="spellStart"/>
-      <w:r>
-        <w:rPr>
-          <w:color w:val="FF0000"/>
-          <w:lang w:val="es-CO"/>
-        </w:rPr>
-        <w:t>a.M.</w:t>
-      </w:r>
-      <w:proofErr w:type="spellEnd"/>
-      <w:r>
-        <w:rPr>
-          <w:color w:val="FF0000"/>
-          <w:lang w:val="es-CO"/>
-        </w:rPr>
-        <w:t xml:space="preserve">, y sextil de </w:t>
-      </w:r>
-      <w:proofErr w:type="spellStart"/>
-      <w:r>
-        <w:rPr>
-          <w:color w:val="FF0000"/>
-          <w:lang w:val="es-CO"/>
-        </w:rPr>
-        <w:t>icv</w:t>
-      </w:r>
-      <w:proofErr w:type="spellEnd"/>
-      <w:r>
-        <w:rPr>
-          <w:color w:val="FF0000"/>
-          <w:lang w:val="es-CO"/>
-        </w:rPr>
-        <w:t xml:space="preserve"> para otras cabeceras y </w:t>
-      </w:r>
-      <w:proofErr w:type="spellStart"/>
-      <w:r>
-        <w:rPr>
-          <w:color w:val="FF0000"/>
-          <w:lang w:val="es-CO"/>
-        </w:rPr>
-        <w:t>rest</w:t>
-      </w:r>
-      <w:proofErr w:type="spellEnd"/>
+        <w:t>Estrato de energía para las 13 a.M., y sextil de icv para otras cabeceras y rest</w:t>
+      </w:r>
     </w:p>
     <w:p>
       <w:pPr>
@@ -6573,21 +6120,12 @@
           <w:lang w:val="es-CO"/>
         </w:rPr>
       </w:pPr>
-      <w:proofErr w:type="spellStart"/>
       <w:r>
         <w:rPr>
           <w:color w:val="FF0000"/>
           <w:lang w:val="es-CO"/>
         </w:rPr>
-        <w:t>ln</w:t>
-      </w:r>
-      <w:proofErr w:type="spellEnd"/>
-      <w:r>
-        <w:rPr>
-          <w:color w:val="FF0000"/>
-          <w:lang w:val="es-CO"/>
-        </w:rPr>
-        <w:t>(w</w:t>
+        <w:t>ln(w</w:t>
       </w:r>
       <w:r>
         <w:rPr>
@@ -6758,6 +6296,7 @@
         <w:ind w:right="458" w:firstLine="0"/>
         <w:rPr>
           <w:sz w:val="24"/>
+          <w:lang w:val="es-CO"/>
         </w:rPr>
       </w:pPr>
     </w:p>
@@ -6967,7 +6506,6 @@
         </w:rPr>
         <w:tab/>
       </w:r>
-      <w:proofErr w:type="spellStart"/>
       <w:r>
         <w:rPr>
           <w:color w:val="FF0000"/>
@@ -6975,7 +6513,6 @@
         </w:rPr>
         <w:t>xxxxx</w:t>
       </w:r>
-      <w:proofErr w:type="spellEnd"/>
     </w:p>
     <w:p>
       <w:pPr>
@@ -7042,23 +6579,7 @@
           <w:w w:val="105"/>
           <w:sz w:val="24"/>
         </w:rPr>
-        <w:t xml:space="preserve">narrative to justify and defend your data choices. Use your professional </w:t>
-      </w:r>
-      <w:proofErr w:type="spellStart"/>
-      <w:r>
-        <w:rPr>
-          <w:w w:val="105"/>
-          <w:sz w:val="24"/>
-        </w:rPr>
-        <w:t>knowl</w:t>
-      </w:r>
-      <w:proofErr w:type="spellEnd"/>
-      <w:r>
-        <w:rPr>
-          <w:w w:val="105"/>
-          <w:sz w:val="24"/>
-        </w:rPr>
-        <w:t>-</w:t>
+        <w:t>narrative to justify and defend your data choices. Use your professional knowl-</w:t>
       </w:r>
       <w:r>
         <w:rPr>
@@ -7297,7 +6818,6 @@
           <w:lang w:val="es-CO"/>
         </w:rPr>
       </w:pPr>
-      <w:proofErr w:type="spellStart"/>
       <w:r>
         <w:rPr>
           <w:color w:val="FF0000"/>
@@ -7314,7 +6834,6 @@
         </w:rPr>
         <w:t>xxxx</w:t>
       </w:r>
-      <w:proofErr w:type="spellEnd"/>
     </w:p>
     <w:p>
       <w:pPr>
@@ -7375,25 +6894,7 @@
           <w:sz w:val="24"/>
           <w:lang w:val="es-CO"/>
         </w:rPr>
-        <w:t xml:space="preserve">alor de </w:t>
-      </w:r>
-      <w:proofErr w:type="spellStart"/>
-      <w:r>
-        <w:rPr>
-          <w:color w:val="FF0000"/>
-          <w:sz w:val="24"/>
-          <w:lang w:val="es-CO"/>
-        </w:rPr>
-        <w:t>correlograma</w:t>
-      </w:r>
-      <w:proofErr w:type="spellEnd"/>
-      <w:r>
-        <w:rPr>
-          <w:color w:val="FF0000"/>
-          <w:sz w:val="24"/>
-          <w:lang w:val="es-CO"/>
-        </w:rPr>
-        <w:t xml:space="preserve"> </w:t>
+        <w:t xml:space="preserve">alor de correlograma </w:t>
       </w:r>
     </w:p>
     <w:p>
@@ -9222,21 +8723,7 @@
         <w:rPr>
           <w:sz w:val="24"/>
         </w:rPr>
-        <w:t xml:space="preserve">dimensional </w:t>
-      </w:r>
-      <w:proofErr w:type="gramStart"/>
-      <w:r>
-        <w:rPr>
-          <w:sz w:val="24"/>
-        </w:rPr>
-        <w:t>parameter, but</w:t>
-      </w:r>
-      <w:proofErr w:type="gramEnd"/>
-      <w:r>
-        <w:rPr>
-          <w:sz w:val="24"/>
-        </w:rPr>
-        <w:t xml:space="preserve"> determining that parameter may require estimating additional “nuisance” parameters to estimate this coefficient consistently and avoid omit</w:t>
+        <w:t>dimensional parameter, but determining that parameter may require estimating additional “nuisance” parameters to estimate this coefficient consistently and avoid omit</w:t>
       </w:r>
       <w:r>
         <w:rPr>
@@ -9519,10 +9006,10 @@
         <w:spacing w:before="194"/>
         <w:ind w:left="3479"/>
         <w:rPr>
-          <w:sz w:val="24"/>
-        </w:rPr>
-      </w:pPr>
-      <w:proofErr w:type="gramStart"/>
+          <w:w w:val="125"/>
+          <w:sz w:val="24"/>
+        </w:rPr>
+      </w:pPr>
       <w:r>
         <w:rPr>
           <w:i/>
@@ -9538,7 +9025,6 @@
         </w:rPr>
         <w:t>(</w:t>
       </w:r>
-      <w:proofErr w:type="gramEnd"/>
       <w:r>
         <w:rPr>
           <w:i/>
@@ -9690,6 +9176,18 @@
         </w:rPr>
         <w:t>(3)</w:t>
       </w:r>
+    </w:p>
+    <w:p>
+      <w:pPr>
+        <w:tabs>
+          <w:tab w:val="left" w:pos="9001"/>
+        </w:tabs>
+        <w:spacing w:before="194"/>
+        <w:jc w:val="both"/>
+        <w:rPr>
+          <w:sz w:val="24"/>
+        </w:rPr>
+      </w:pPr>
     </w:p>
     <w:p>
       <w:pPr>
@@ -10499,17 +9997,8 @@
           <w:w w:val="105"/>
           <w:sz w:val="24"/>
         </w:rPr>
-        <w:t xml:space="preserve">What is the implied “peak age” by </w:t>
-      </w:r>
-      <w:proofErr w:type="gramStart"/>
-      <w:r>
-        <w:rPr>
-          <w:w w:val="105"/>
-          <w:sz w:val="24"/>
-        </w:rPr>
-        <w:t>gender?.</w:t>
-      </w:r>
-      <w:proofErr w:type="gramEnd"/>
+        <w:t>What is the implied “peak age” by gender?.</w:t>
+      </w:r>
       <w:r>
         <w:rPr>
           <w:spacing w:val="1"/>
@@ -10867,7 +10356,6 @@
         </w:rPr>
         <w:t xml:space="preserve"> </w:t>
       </w:r>
-      <w:proofErr w:type="gramStart"/>
       <w:r>
         <w:rPr>
           <w:i/>
@@ -10883,7 +10371,6 @@
         </w:rPr>
         <w:t>(</w:t>
       </w:r>
-      <w:proofErr w:type="gramEnd"/>
       <w:r>
         <w:rPr>
           <w:i/>
@@ -11112,6 +10599,16 @@
           <w:lang w:val="es-CO"/>
         </w:rPr>
         <w:t>– Pto2</w:t>
+      </w:r>
+      <w:r>
+        <w:rPr>
+          <w:i/>
+          <w:color w:val="FF0000"/>
+          <w:w w:val="125"/>
+          <w:sz w:val="24"/>
+          <w:lang w:val="es-CO"/>
+        </w:rPr>
+        <w:t>, oficio</w:t>
       </w:r>
     </w:p>
     <w:p>
@@ -11252,7 +10749,6 @@
           <w:sz w:val="24"/>
         </w:rPr>
       </w:pPr>
-      <w:proofErr w:type="gramStart"/>
       <w:r>
         <w:rPr>
           <w:color w:val="FF0000"/>
@@ -11261,7 +10757,6 @@
         </w:rPr>
         <w:t>XXXX..</w:t>
       </w:r>
-      <w:proofErr w:type="gramEnd"/>
     </w:p>
     <w:p>
       <w:pPr>
@@ -11402,7 +10897,6 @@
         </w:rPr>
         <w:t xml:space="preserve"> </w:t>
       </w:r>
-      <w:proofErr w:type="gramStart"/>
       <w:r>
         <w:rPr>
           <w:w w:val="105"/>
@@ -11425,7 +10919,6 @@
         </w:rPr>
         <w:t>”discrimination</w:t>
       </w:r>
-      <w:proofErr w:type="gramEnd"/>
       <w:r>
         <w:rPr>
           <w:spacing w:val="17"/>
@@ -11778,23 +11271,12 @@
         </w:rPr>
         <w:t xml:space="preserve"> </w:t>
       </w:r>
-      <w:proofErr w:type="spellStart"/>
-      <w:proofErr w:type="gramStart"/>
-      <w:r>
-        <w:rPr>
-          <w:w w:val="105"/>
-          <w:sz w:val="24"/>
-        </w:rPr>
-        <w:t>set.seed</w:t>
-      </w:r>
-      <w:proofErr w:type="spellEnd"/>
-      <w:proofErr w:type="gramEnd"/>
-      <w:r>
-        <w:rPr>
-          <w:w w:val="105"/>
-          <w:sz w:val="24"/>
-        </w:rPr>
-        <w:t>(10101),</w:t>
+      <w:r>
+        <w:rPr>
+          <w:w w:val="105"/>
+          <w:sz w:val="24"/>
+        </w:rPr>
+        <w:t>set.seed(10101),</w:t>
       </w:r>
       <w:r>
         <w:rPr>
@@ -12708,33 +12190,11 @@
         </w:rPr>
         <w:t xml:space="preserve"> </w:t>
       </w:r>
-      <w:proofErr w:type="spellStart"/>
-      <w:r>
-        <w:rPr>
-          <w:sz w:val="24"/>
-        </w:rPr>
-        <w:t>liers</w:t>
-      </w:r>
-      <w:proofErr w:type="spellEnd"/>
-      <w:r>
-        <w:rPr>
-          <w:sz w:val="24"/>
-        </w:rPr>
-        <w:t xml:space="preserve"> potential people that the DIAN should </w:t>
-      </w:r>
-      <w:proofErr w:type="gramStart"/>
-      <w:r>
-        <w:rPr>
-          <w:sz w:val="24"/>
-        </w:rPr>
-        <w:t>look into</w:t>
-      </w:r>
-      <w:proofErr w:type="gramEnd"/>
-      <w:r>
-        <w:rPr>
-          <w:sz w:val="24"/>
-        </w:rPr>
-        <w:t>, or are they just the</w:t>
+      <w:r>
+        <w:rPr>
+          <w:sz w:val="24"/>
+        </w:rPr>
+        <w:t>liers potential people that the DIAN should look into, or are they just the</w:t>
       </w:r>
       <w:r>
         <w:rPr>
@@ -13015,21 +12475,12 @@
         </w:rPr>
         <w:t xml:space="preserve"> </w:t>
       </w:r>
-      <w:proofErr w:type="spellStart"/>
-      <w:r>
-        <w:rPr>
-          <w:w w:val="105"/>
-          <w:sz w:val="24"/>
-        </w:rPr>
-        <w:t>larities</w:t>
-      </w:r>
-      <w:proofErr w:type="spellEnd"/>
-      <w:r>
-        <w:rPr>
-          <w:w w:val="105"/>
-          <w:sz w:val="24"/>
-        </w:rPr>
-        <w:t>/differences</w:t>
+      <w:r>
+        <w:rPr>
+          <w:w w:val="105"/>
+          <w:sz w:val="24"/>
+        </w:rPr>
+        <w:t>larities/differences</w:t>
       </w:r>
       <w:r>
         <w:rPr>
@@ -13601,7 +13052,6 @@
         </w:rPr>
         <w:t xml:space="preserve"> </w:t>
       </w:r>
-      <w:proofErr w:type="spellStart"/>
       <w:r>
         <w:rPr>
           <w:i/>
@@ -13609,7 +13059,6 @@
         </w:rPr>
         <w:t>i</w:t>
       </w:r>
-      <w:proofErr w:type="spellEnd"/>
       <w:r>
         <w:rPr>
           <w:i/>
@@ -13635,7 +13084,6 @@
         </w:rPr>
         <w:t xml:space="preserve"> </w:t>
       </w:r>
-      <w:proofErr w:type="spellStart"/>
       <w:r>
         <w:rPr>
           <w:i/>
@@ -13643,7 +13091,6 @@
         </w:rPr>
         <w:t>th</w:t>
       </w:r>
-      <w:proofErr w:type="spellEnd"/>
       <w:r>
         <w:rPr>
           <w:i/>
@@ -13930,7 +13377,6 @@
         </w:rPr>
         <w:t xml:space="preserve"> </w:t>
       </w:r>
-      <w:proofErr w:type="spellStart"/>
       <w:r>
         <w:rPr>
           <w:i/>
@@ -13939,7 +13385,6 @@
         </w:rPr>
         <w:t>i</w:t>
       </w:r>
-      <w:proofErr w:type="spellEnd"/>
       <w:r>
         <w:rPr>
           <w:i/>
@@ -13966,7 +13411,6 @@
         </w:rPr>
         <w:t xml:space="preserve"> </w:t>
       </w:r>
-      <w:proofErr w:type="spellStart"/>
       <w:r>
         <w:rPr>
           <w:i/>
@@ -13975,7 +13419,6 @@
         </w:rPr>
         <w:t>th</w:t>
       </w:r>
-      <w:proofErr w:type="spellEnd"/>
       <w:r>
         <w:rPr>
           <w:i/>
@@ -14114,8 +13557,6 @@
         </w:rPr>
         <w:t>(</w:t>
       </w:r>
-      <w:proofErr w:type="spellStart"/>
-      <w:proofErr w:type="gramStart"/>
       <w:r>
         <w:rPr>
           <w:i/>
@@ -14134,8 +13575,6 @@
         </w:rPr>
         <w:t>i</w:t>
       </w:r>
-      <w:proofErr w:type="spellEnd"/>
-      <w:proofErr w:type="gramEnd"/>
       <w:r>
         <w:rPr>
           <w:rFonts w:ascii="Trebuchet MS" w:hAnsi="Trebuchet MS"/>
@@ -14163,7 +13602,6 @@
         </w:rPr>
         <w:t xml:space="preserve"> </w:t>
       </w:r>
-      <w:proofErr w:type="spellStart"/>
       <w:r>
         <w:rPr>
           <w:i/>
@@ -14192,7 +13630,6 @@
         </w:rPr>
         <w:t>i</w:t>
       </w:r>
-      <w:proofErr w:type="spellEnd"/>
       <w:r>
         <w:rPr>
           <w:w w:val="124"/>
@@ -14515,7 +13952,6 @@
       </w:pPr>
       <w:bookmarkStart w:id="5" w:name="Additional_Guidelines"/>
       <w:bookmarkEnd w:id="5"/>
-      <w:proofErr w:type="gramStart"/>
       <w:r>
         <w:rPr>
           <w:w w:val="105"/>
@@ -14535,7 +13971,6 @@
         </w:rPr>
         <w:t>Guidelines</w:t>
       </w:r>
-      <w:proofErr w:type="gramEnd"/>
     </w:p>
     <w:p>
       <w:pPr>
@@ -15048,7 +14483,6 @@
         </w:rPr>
         <w:t xml:space="preserve"> </w:t>
       </w:r>
-      <w:proofErr w:type="spellStart"/>
       <w:r>
         <w:rPr>
           <w:w w:val="102"/>
@@ -15093,7 +14527,6 @@
         </w:rPr>
         <w:t>e</w:t>
       </w:r>
-      <w:proofErr w:type="spellEnd"/>
       <w:r>
         <w:rPr>
           <w:spacing w:val="23"/>
@@ -15101,7 +14534,6 @@
         </w:rPr>
         <w:t xml:space="preserve"> </w:t>
       </w:r>
-      <w:proofErr w:type="spellStart"/>
       <w:r>
         <w:rPr>
           <w:w w:val="102"/>
@@ -15140,7 +14572,6 @@
         </w:rPr>
         <w:t>n</w:t>
       </w:r>
-      <w:proofErr w:type="spellEnd"/>
       <w:r>
         <w:rPr>
           <w:w w:val="106"/>
@@ -16263,7 +15694,6 @@
         <w:t xml:space="preserve"> </w:t>
       </w:r>
       <w:hyperlink r:id="rId23">
-        <w:proofErr w:type="spellStart"/>
         <w:r>
           <w:rPr>
             <w:color w:val="0000FF"/>
@@ -16272,7 +15702,6 @@
           </w:rPr>
           <w:t>tidyverse</w:t>
         </w:r>
-        <w:proofErr w:type="spellEnd"/>
       </w:hyperlink>
       <w:r>
         <w:rPr>
@@ -16520,55 +15949,12 @@
           <w:lang w:val="es-CO"/>
         </w:rPr>
       </w:pPr>
-      <w:proofErr w:type="spellStart"/>
-      <w:proofErr w:type="gramStart"/>
-      <w:r>
-        <w:rPr>
-          <w:sz w:val="24"/>
-          <w:lang w:val="es-CO"/>
-        </w:rPr>
-        <w:t>rm</w:t>
-      </w:r>
-      <w:proofErr w:type="spellEnd"/>
-      <w:r>
-        <w:rPr>
-          <w:sz w:val="24"/>
-          <w:lang w:val="es-CO"/>
-        </w:rPr>
-        <w:t>(</w:t>
-      </w:r>
-      <w:proofErr w:type="spellStart"/>
-      <w:proofErr w:type="gramEnd"/>
-      <w:r>
-        <w:rPr>
-          <w:sz w:val="24"/>
-          <w:lang w:val="es-CO"/>
-        </w:rPr>
-        <w:t>list</w:t>
-      </w:r>
-      <w:proofErr w:type="spellEnd"/>
-      <w:r>
-        <w:rPr>
-          <w:sz w:val="24"/>
-          <w:lang w:val="es-CO"/>
-        </w:rPr>
-        <w:t xml:space="preserve"> = </w:t>
-      </w:r>
-      <w:proofErr w:type="spellStart"/>
-      <w:r>
-        <w:rPr>
-          <w:sz w:val="24"/>
-          <w:lang w:val="es-CO"/>
-        </w:rPr>
-        <w:t>ls</w:t>
-      </w:r>
-      <w:proofErr w:type="spellEnd"/>
-      <w:r>
-        <w:rPr>
-          <w:sz w:val="24"/>
-          <w:lang w:val="es-CO"/>
-        </w:rPr>
-        <w:t>())</w:t>
+      <w:r>
+        <w:rPr>
+          <w:sz w:val="24"/>
+          <w:lang w:val="es-CO"/>
+        </w:rPr>
+        <w:t>rm(list = ls())</w:t>
       </w:r>
     </w:p>
     <w:p>
@@ -16616,37 +16002,12 @@
           <w:lang w:val="es-CO"/>
         </w:rPr>
       </w:pPr>
-      <w:proofErr w:type="spellStart"/>
-      <w:r>
-        <w:rPr>
-          <w:sz w:val="24"/>
-          <w:lang w:val="es-CO"/>
-        </w:rPr>
-        <w:t>require</w:t>
-      </w:r>
-      <w:proofErr w:type="spellEnd"/>
-      <w:r>
-        <w:rPr>
-          <w:sz w:val="24"/>
-          <w:lang w:val="es-CO"/>
-        </w:rPr>
-        <w:t>(</w:t>
-      </w:r>
-      <w:proofErr w:type="spellStart"/>
-      <w:r>
-        <w:rPr>
-          <w:sz w:val="24"/>
-          <w:lang w:val="es-CO"/>
-        </w:rPr>
-        <w:t>pacman</w:t>
-      </w:r>
-      <w:proofErr w:type="spellEnd"/>
-      <w:r>
-        <w:rPr>
-          <w:sz w:val="24"/>
-          <w:lang w:val="es-CO"/>
-        </w:rPr>
-        <w:t>)</w:t>
+      <w:r>
+        <w:rPr>
+          <w:sz w:val="24"/>
+          <w:lang w:val="es-CO"/>
+        </w:rPr>
+        <w:t>require(pacman)</w:t>
       </w:r>
     </w:p>
     <w:p>
@@ -16674,46 +16035,12 @@
           <w:lang w:val="es-CO"/>
         </w:rPr>
       </w:pPr>
-      <w:proofErr w:type="spellStart"/>
-      <w:r>
-        <w:rPr>
-          <w:sz w:val="24"/>
-          <w:lang w:val="es-CO"/>
-        </w:rPr>
-        <w:t>p_</w:t>
-      </w:r>
-      <w:proofErr w:type="gramStart"/>
-      <w:r>
-        <w:rPr>
-          <w:sz w:val="24"/>
-          <w:lang w:val="es-CO"/>
-        </w:rPr>
-        <w:t>load</w:t>
-      </w:r>
-      <w:proofErr w:type="spellEnd"/>
-      <w:r>
-        <w:rPr>
-          <w:sz w:val="24"/>
-          <w:lang w:val="es-CO"/>
-        </w:rPr>
-        <w:t>(</w:t>
-      </w:r>
-      <w:proofErr w:type="spellStart"/>
-      <w:proofErr w:type="gramEnd"/>
-      <w:r>
-        <w:rPr>
-          <w:sz w:val="24"/>
-          <w:lang w:val="es-CO"/>
-        </w:rPr>
-        <w:t>tidyverse</w:t>
-      </w:r>
-      <w:proofErr w:type="spellEnd"/>
-      <w:r>
-        <w:rPr>
-          <w:sz w:val="24"/>
-          <w:lang w:val="es-CO"/>
-        </w:rPr>
-        <w:t>,</w:t>
+      <w:r>
+        <w:rPr>
+          <w:sz w:val="24"/>
+          <w:lang w:val="es-CO"/>
+        </w:rPr>
+        <w:t>p_load(tidyverse,</w:t>
       </w:r>
     </w:p>
     <w:p>
@@ -16733,23 +16060,7 @@
           <w:sz w:val="24"/>
           <w:lang w:val="es-CO"/>
         </w:rPr>
-        <w:t xml:space="preserve">       </w:t>
-      </w:r>
-      <w:proofErr w:type="spellStart"/>
-      <w:r>
-        <w:rPr>
-          <w:sz w:val="24"/>
-          <w:lang w:val="es-CO"/>
-        </w:rPr>
-        <w:t>rvest</w:t>
-      </w:r>
-      <w:proofErr w:type="spellEnd"/>
-      <w:r>
-        <w:rPr>
-          <w:sz w:val="24"/>
-          <w:lang w:val="es-CO"/>
-        </w:rPr>
-        <w:t>)</w:t>
+        <w:t xml:space="preserve">       rvest)</w:t>
       </w:r>
     </w:p>
     <w:p>
@@ -16769,23 +16080,7 @@
           <w:sz w:val="24"/>
           <w:lang w:val="es-CO"/>
         </w:rPr>
-        <w:t xml:space="preserve"># </w:t>
-      </w:r>
-      <w:proofErr w:type="spellStart"/>
-      <w:r>
-        <w:rPr>
-          <w:sz w:val="24"/>
-          <w:lang w:val="es-CO"/>
-        </w:rPr>
-        <w:t>scrape</w:t>
-      </w:r>
-      <w:proofErr w:type="spellEnd"/>
-      <w:r>
-        <w:rPr>
-          <w:sz w:val="24"/>
-          <w:lang w:val="es-CO"/>
-        </w:rPr>
-        <w:t xml:space="preserve"> de datos como tabla desde sitio el web:</w:t>
+        <w:t># scrape de datos como tabla desde sitio el web:</w:t>
       </w:r>
     </w:p>
     <w:p>
@@ -16799,19 +16094,11 @@
           <w:sz w:val="24"/>
         </w:rPr>
       </w:pPr>
-      <w:proofErr w:type="spellStart"/>
-      <w:r>
-        <w:rPr>
-          <w:sz w:val="24"/>
-        </w:rPr>
-        <w:t>url</w:t>
-      </w:r>
-      <w:proofErr w:type="spellEnd"/>
-      <w:r>
-        <w:rPr>
-          <w:sz w:val="24"/>
-        </w:rPr>
-        <w:t xml:space="preserve"> &lt;- "https://ignaciomsarmiento.github.io/GEIH2018_sample/pages/geih_page_"</w:t>
+      <w:r>
+        <w:rPr>
+          <w:sz w:val="24"/>
+        </w:rPr>
+        <w:t>url &lt;- "https://ignaciomsarmiento.github.io/GEIH2018_sample/pages/geih_page_"</w:t>
       </w:r>
     </w:p>
     <w:p>
@@ -16870,33 +16157,11 @@
           <w:sz w:val="24"/>
         </w:rPr>
       </w:pPr>
-      <w:proofErr w:type="spellStart"/>
-      <w:r>
-        <w:rPr>
-          <w:sz w:val="24"/>
-        </w:rPr>
-        <w:t>tablas</w:t>
-      </w:r>
-      <w:proofErr w:type="spellEnd"/>
-      <w:r>
-        <w:rPr>
-          <w:sz w:val="24"/>
-        </w:rPr>
-        <w:t xml:space="preserve"> = </w:t>
-      </w:r>
-      <w:proofErr w:type="gramStart"/>
-      <w:r>
-        <w:rPr>
-          <w:sz w:val="24"/>
-        </w:rPr>
-        <w:t>list(</w:t>
-      </w:r>
-      <w:proofErr w:type="gramEnd"/>
-      <w:r>
-        <w:rPr>
-          <w:sz w:val="24"/>
-        </w:rPr>
-        <w:t>)</w:t>
+      <w:r>
+        <w:rPr>
+          <w:sz w:val="24"/>
+        </w:rPr>
+        <w:t>tablas = list()</w:t>
       </w:r>
     </w:p>
     <w:p>
@@ -16914,21 +16179,7 @@
         <w:rPr>
           <w:sz w:val="24"/>
         </w:rPr>
-        <w:t>for (</w:t>
-      </w:r>
-      <w:proofErr w:type="spellStart"/>
-      <w:r>
-        <w:rPr>
-          <w:sz w:val="24"/>
-        </w:rPr>
-        <w:t>i</w:t>
-      </w:r>
-      <w:proofErr w:type="spellEnd"/>
-      <w:r>
-        <w:rPr>
-          <w:sz w:val="24"/>
-        </w:rPr>
-        <w:t xml:space="preserve"> in 1:10) {</w:t>
+        <w:t>for (i in 1:10) {</w:t>
       </w:r>
     </w:p>
     <w:p>
@@ -16946,43 +16197,7 @@
         <w:rPr>
           <w:sz w:val="24"/>
         </w:rPr>
-        <w:t xml:space="preserve">  </w:t>
-      </w:r>
-      <w:proofErr w:type="spellStart"/>
-      <w:r>
-        <w:rPr>
-          <w:sz w:val="24"/>
-        </w:rPr>
-        <w:t>url_i</w:t>
-      </w:r>
-      <w:proofErr w:type="spellEnd"/>
-      <w:r>
-        <w:rPr>
-          <w:sz w:val="24"/>
-        </w:rPr>
-        <w:t xml:space="preserve"> = paste0(</w:t>
-      </w:r>
-      <w:proofErr w:type="gramStart"/>
-      <w:r>
-        <w:rPr>
-          <w:sz w:val="24"/>
-        </w:rPr>
-        <w:t>url,</w:t>
-      </w:r>
-      <w:proofErr w:type="spellStart"/>
-      <w:r>
-        <w:rPr>
-          <w:sz w:val="24"/>
-        </w:rPr>
-        <w:t>i</w:t>
-      </w:r>
-      <w:proofErr w:type="spellEnd"/>
-      <w:proofErr w:type="gramEnd"/>
-      <w:r>
-        <w:rPr>
-          <w:sz w:val="24"/>
-        </w:rPr>
-        <w:t>,".html")</w:t>
+        <w:t xml:space="preserve">  url_i = paste0(url,i,".html")</w:t>
       </w:r>
     </w:p>
     <w:p>
@@ -17000,91 +16215,7 @@
         <w:rPr>
           <w:sz w:val="24"/>
         </w:rPr>
-        <w:t xml:space="preserve">  </w:t>
-      </w:r>
-      <w:proofErr w:type="spellStart"/>
-      <w:r>
-        <w:rPr>
-          <w:sz w:val="24"/>
-        </w:rPr>
-        <w:t>tablas</w:t>
-      </w:r>
-      <w:proofErr w:type="spellEnd"/>
-      <w:r>
-        <w:rPr>
-          <w:sz w:val="24"/>
-        </w:rPr>
-        <w:t>[[</w:t>
-      </w:r>
-      <w:proofErr w:type="spellStart"/>
-      <w:r>
-        <w:rPr>
-          <w:sz w:val="24"/>
-        </w:rPr>
-        <w:t>i</w:t>
-      </w:r>
-      <w:proofErr w:type="spellEnd"/>
-      <w:r>
-        <w:rPr>
-          <w:sz w:val="24"/>
-        </w:rPr>
-        <w:t xml:space="preserve">]] &lt;- </w:t>
-      </w:r>
-      <w:proofErr w:type="spellStart"/>
-      <w:r>
-        <w:rPr>
-          <w:sz w:val="24"/>
-        </w:rPr>
-        <w:t>url_i</w:t>
-      </w:r>
-      <w:proofErr w:type="spellEnd"/>
-      <w:r>
-        <w:rPr>
-          <w:sz w:val="24"/>
-        </w:rPr>
-        <w:t xml:space="preserve"> %&gt;% </w:t>
-      </w:r>
-      <w:proofErr w:type="spellStart"/>
-      <w:r>
-        <w:rPr>
-          <w:sz w:val="24"/>
-        </w:rPr>
-        <w:t>read_</w:t>
-      </w:r>
-      <w:proofErr w:type="gramStart"/>
-      <w:r>
-        <w:rPr>
-          <w:sz w:val="24"/>
-        </w:rPr>
-        <w:t>html</w:t>
-      </w:r>
-      <w:proofErr w:type="spellEnd"/>
-      <w:r>
-        <w:rPr>
-          <w:sz w:val="24"/>
-        </w:rPr>
-        <w:t>(</w:t>
-      </w:r>
-      <w:proofErr w:type="gramEnd"/>
-      <w:r>
-        <w:rPr>
-          <w:sz w:val="24"/>
-        </w:rPr>
-        <w:t xml:space="preserve">) %&gt;% </w:t>
-      </w:r>
-      <w:proofErr w:type="spellStart"/>
-      <w:r>
-        <w:rPr>
-          <w:sz w:val="24"/>
-        </w:rPr>
-        <w:t>html_table</w:t>
-      </w:r>
-      <w:proofErr w:type="spellEnd"/>
-      <w:r>
-        <w:rPr>
-          <w:sz w:val="24"/>
-        </w:rPr>
-        <w:t>()</w:t>
+        <w:t xml:space="preserve">  tablas[[i]] &lt;- url_i %&gt;% read_html() %&gt;% html_table()</w:t>
       </w:r>
     </w:p>
     <w:p>
@@ -17152,21 +16283,12 @@
           <w:lang w:val="es-CO"/>
         </w:rPr>
       </w:pPr>
-      <w:proofErr w:type="gramStart"/>
-      <w:r>
-        <w:rPr>
-          <w:sz w:val="24"/>
-          <w:lang w:val="es-CO"/>
-        </w:rPr>
-        <w:t>tablas[</w:t>
-      </w:r>
-      <w:proofErr w:type="gramEnd"/>
-      <w:r>
-        <w:rPr>
-          <w:sz w:val="24"/>
-          <w:lang w:val="es-CO"/>
-        </w:rPr>
-        <w:t>[1]]</w:t>
+      <w:r>
+        <w:rPr>
+          <w:sz w:val="24"/>
+          <w:lang w:val="es-CO"/>
+        </w:rPr>
+        <w:t>tablas[[1]]</w:t>
       </w:r>
     </w:p>
     <w:p>
@@ -17181,21 +16303,12 @@
           <w:lang w:val="es-CO"/>
         </w:rPr>
       </w:pPr>
-      <w:proofErr w:type="gramStart"/>
-      <w:r>
-        <w:rPr>
-          <w:sz w:val="24"/>
-          <w:lang w:val="es-CO"/>
-        </w:rPr>
-        <w:t>tablas[</w:t>
-      </w:r>
-      <w:proofErr w:type="gramEnd"/>
-      <w:r>
-        <w:rPr>
-          <w:sz w:val="24"/>
-          <w:lang w:val="es-CO"/>
-        </w:rPr>
-        <w:t xml:space="preserve">[5]]  </w:t>
+      <w:r>
+        <w:rPr>
+          <w:sz w:val="24"/>
+          <w:lang w:val="es-CO"/>
+        </w:rPr>
+        <w:t xml:space="preserve">tablas[[5]]  </w:t>
       </w:r>
     </w:p>
     <w:p>
@@ -17259,21 +16372,7 @@
         <w:rPr>
           <w:sz w:val="24"/>
         </w:rPr>
-        <w:t>library(</w:t>
-      </w:r>
-      <w:proofErr w:type="spellStart"/>
-      <w:r>
-        <w:rPr>
-          <w:sz w:val="24"/>
-        </w:rPr>
-        <w:t>dplyr</w:t>
-      </w:r>
-      <w:proofErr w:type="spellEnd"/>
-      <w:r>
-        <w:rPr>
-          <w:sz w:val="24"/>
-        </w:rPr>
-        <w:t>)</w:t>
+        <w:t>library(dplyr)</w:t>
       </w:r>
     </w:p>
     <w:p>
@@ -17318,53 +16417,12 @@
           <w:lang w:val="es-CO"/>
         </w:rPr>
       </w:pPr>
-      <w:proofErr w:type="spellStart"/>
-      <w:r>
-        <w:rPr>
-          <w:sz w:val="24"/>
-          <w:lang w:val="es-CO"/>
-        </w:rPr>
-        <w:t>colnames</w:t>
-      </w:r>
-      <w:proofErr w:type="spellEnd"/>
-      <w:r>
-        <w:rPr>
-          <w:sz w:val="24"/>
-          <w:lang w:val="es-CO"/>
-        </w:rPr>
-        <w:t>(tablas</w:t>
-      </w:r>
-      <w:proofErr w:type="gramStart"/>
-      <w:r>
-        <w:rPr>
-          <w:sz w:val="24"/>
-          <w:lang w:val="es-CO"/>
-        </w:rPr>
-        <w:t>)[</w:t>
-      </w:r>
-      <w:proofErr w:type="gramEnd"/>
-      <w:r>
-        <w:rPr>
-          <w:sz w:val="24"/>
-          <w:lang w:val="es-CO"/>
-        </w:rPr>
-        <w:t>2] &lt;- "</w:t>
-      </w:r>
-      <w:proofErr w:type="spellStart"/>
-      <w:r>
-        <w:rPr>
-          <w:sz w:val="24"/>
-          <w:lang w:val="es-CO"/>
-        </w:rPr>
-        <w:t>item</w:t>
-      </w:r>
-      <w:proofErr w:type="spellEnd"/>
-      <w:r>
-        <w:rPr>
-          <w:sz w:val="24"/>
-          <w:lang w:val="es-CO"/>
-        </w:rPr>
-        <w:t>"</w:t>
+      <w:r>
+        <w:rPr>
+          <w:sz w:val="24"/>
+          <w:lang w:val="es-CO"/>
+        </w:rPr>
+        <w:t>colnames(tablas)[2] &lt;- "item"</w:t>
       </w:r>
     </w:p>
     <w:p>
@@ -17398,27 +16456,11 @@
           <w:sz w:val="24"/>
         </w:rPr>
       </w:pPr>
-      <w:proofErr w:type="spellStart"/>
-      <w:proofErr w:type="gramStart"/>
-      <w:r>
-        <w:rPr>
-          <w:sz w:val="24"/>
-        </w:rPr>
-        <w:t>tablas</w:t>
-      </w:r>
-      <w:proofErr w:type="spellEnd"/>
-      <w:r>
-        <w:rPr>
-          <w:sz w:val="24"/>
-        </w:rPr>
-        <w:t>[</w:t>
-      </w:r>
-      <w:proofErr w:type="gramEnd"/>
-      <w:r>
-        <w:rPr>
-          <w:sz w:val="24"/>
-        </w:rPr>
-        <w:t>[2]]</w:t>
+      <w:r>
+        <w:rPr>
+          <w:sz w:val="24"/>
+        </w:rPr>
+        <w:t>tablas[[2]]</w:t>
       </w:r>
     </w:p>
     <w:p>

</xml_diff>

<commit_message>
Inclusiones y ajustes al documento
</commit_message>
<xml_diff>
--- a/1. Documentos/Solución Taller 1.docx
+++ b/1. Documentos/Solución Taller 1.docx
@@ -5,9 +5,133 @@
     <w:p>
       <w:pPr>
         <w:pStyle w:val="Ttulo"/>
+        <w:ind w:left="0"/>
+        <w:jc w:val="both"/>
+        <w:rPr>
+          <w:sz w:val="24"/>
+          <w:szCs w:val="24"/>
+        </w:rPr>
       </w:pPr>
       <w:bookmarkStart w:id="0" w:name="_bookmark0"/>
       <w:bookmarkEnd w:id="0"/>
+      <w:r>
+        <w:rPr>
+          <w:sz w:val="24"/>
+          <w:szCs w:val="24"/>
+        </w:rPr>
+        <w:t xml:space="preserve">Universidad de los Andes </w:t>
+      </w:r>
+    </w:p>
+    <w:p>
+      <w:pPr>
+        <w:pStyle w:val="Ttulo"/>
+        <w:ind w:left="0"/>
+        <w:jc w:val="both"/>
+        <w:rPr>
+          <w:sz w:val="24"/>
+          <w:szCs w:val="24"/>
+        </w:rPr>
+      </w:pPr>
+      <w:proofErr w:type="spellStart"/>
+      <w:r>
+        <w:rPr>
+          <w:sz w:val="24"/>
+          <w:szCs w:val="24"/>
+        </w:rPr>
+        <w:t>Maestría</w:t>
+      </w:r>
+      <w:proofErr w:type="spellEnd"/>
+      <w:r>
+        <w:rPr>
+          <w:sz w:val="24"/>
+          <w:szCs w:val="24"/>
+        </w:rPr>
+        <w:t xml:space="preserve"> en </w:t>
+      </w:r>
+      <w:proofErr w:type="spellStart"/>
+      <w:r>
+        <w:rPr>
+          <w:sz w:val="24"/>
+          <w:szCs w:val="24"/>
+        </w:rPr>
+        <w:t>Economía</w:t>
+      </w:r>
+      <w:proofErr w:type="spellEnd"/>
+      <w:r>
+        <w:rPr>
+          <w:sz w:val="24"/>
+          <w:szCs w:val="24"/>
+        </w:rPr>
+        <w:t xml:space="preserve"> </w:t>
+      </w:r>
+      <w:proofErr w:type="spellStart"/>
+      <w:r>
+        <w:rPr>
+          <w:sz w:val="24"/>
+          <w:szCs w:val="24"/>
+        </w:rPr>
+        <w:t>Aplicada</w:t>
+      </w:r>
+      <w:proofErr w:type="spellEnd"/>
+    </w:p>
+    <w:p>
+      <w:pPr>
+        <w:pStyle w:val="Ttulo"/>
+        <w:ind w:left="0"/>
+        <w:jc w:val="both"/>
+        <w:rPr>
+          <w:sz w:val="24"/>
+          <w:szCs w:val="24"/>
+        </w:rPr>
+      </w:pPr>
+    </w:p>
+    <w:p>
+      <w:pPr>
+        <w:pStyle w:val="Ttulo"/>
+        <w:ind w:left="0"/>
+        <w:jc w:val="both"/>
+        <w:rPr>
+          <w:sz w:val="24"/>
+          <w:szCs w:val="24"/>
+        </w:rPr>
+      </w:pPr>
+      <w:r>
+        <w:rPr>
+          <w:sz w:val="24"/>
+          <w:szCs w:val="24"/>
+        </w:rPr>
+        <w:t>Angela Paola Morales Guio – 201015503</w:t>
+      </w:r>
+    </w:p>
+    <w:p>
+      <w:pPr>
+        <w:pStyle w:val="Ttulo"/>
+        <w:ind w:left="0"/>
+        <w:jc w:val="both"/>
+        <w:rPr>
+          <w:sz w:val="24"/>
+          <w:szCs w:val="24"/>
+        </w:rPr>
+      </w:pPr>
+    </w:p>
+    <w:p>
+      <w:pPr>
+        <w:pStyle w:val="Ttulo"/>
+        <w:rPr>
+          <w:sz w:val="24"/>
+          <w:szCs w:val="24"/>
+        </w:rPr>
+      </w:pPr>
+    </w:p>
+    <w:p>
+      <w:pPr>
+        <w:pStyle w:val="Ttulo"/>
+      </w:pPr>
+    </w:p>
+    <w:p>
+      <w:pPr>
+        <w:pStyle w:val="Ttulo"/>
+      </w:pPr>
       <w:r>
         <w:t>Problem</w:t>
       </w:r>
@@ -98,6 +222,7 @@
           <w:sz w:val="28"/>
         </w:rPr>
       </w:pPr>
+      <w:proofErr w:type="gramStart"/>
       <w:r>
         <w:rPr>
           <w:b/>
@@ -139,6 +264,7 @@
         </w:rPr>
         <w:t>ate</w:t>
       </w:r>
+      <w:proofErr w:type="gramEnd"/>
       <w:r>
         <w:rPr>
           <w:w w:val="103"/>
@@ -305,6 +431,7 @@
         </w:rPr>
         <w:t xml:space="preserve"> </w:t>
       </w:r>
+      <w:proofErr w:type="spellStart"/>
       <w:r>
         <w:rPr>
           <w:w w:val="127"/>
@@ -349,6 +476,7 @@
         </w:rPr>
         <w:t>e</w:t>
       </w:r>
+      <w:proofErr w:type="spellEnd"/>
       <w:r>
         <w:rPr>
           <w:spacing w:val="30"/>
@@ -356,6 +484,7 @@
         </w:rPr>
         <w:t xml:space="preserve"> </w:t>
       </w:r>
+      <w:proofErr w:type="spellStart"/>
       <w:r>
         <w:rPr>
           <w:w w:val="116"/>
@@ -392,7 +521,15 @@
           <w:w w:val="105"/>
           <w:sz w:val="28"/>
         </w:rPr>
-        <w:t xml:space="preserve">n </w:t>
+        <w:t>n</w:t>
+      </w:r>
+      <w:proofErr w:type="spellEnd"/>
+      <w:r>
+        <w:rPr>
+          <w:w w:val="105"/>
+          <w:sz w:val="28"/>
+        </w:rPr>
+        <w:t xml:space="preserve"> </w:t>
       </w:r>
       <w:r>
         <w:rPr>
@@ -1756,6 +1893,7 @@
         </w:rPr>
         <w:t xml:space="preserve"> </w:t>
       </w:r>
+      <w:proofErr w:type="spellStart"/>
       <w:r>
         <w:rPr>
           <w:spacing w:val="-1"/>
@@ -1802,6 +1940,7 @@
         </w:rPr>
         <w:t>a</w:t>
       </w:r>
+      <w:proofErr w:type="spellEnd"/>
       <w:r>
         <w:rPr>
           <w:spacing w:val="9"/>
@@ -2722,6 +2861,7 @@
         <w:rPr>
           <w:noProof/>
         </w:rPr>
+        <w:lastRenderedPageBreak/>
         <mc:AlternateContent>
           <mc:Choice Requires="wps">
             <w:drawing>
@@ -3055,154 +3195,136 @@
     <w:p>
       <w:pPr>
         <w:pStyle w:val="Prrafodelista"/>
+        <w:tabs>
+          <w:tab w:val="left" w:pos="1221"/>
+        </w:tabs>
+        <w:spacing w:before="95"/>
         <w:ind w:firstLine="0"/>
-        <w:rPr>
-          <w:color w:val="FF0000"/>
-          <w:sz w:val="24"/>
-          <w:lang w:val="es-CO"/>
-        </w:rPr>
-      </w:pPr>
-      <w:r>
-        <w:rPr>
-          <w:color w:val="FF0000"/>
-          <w:sz w:val="24"/>
-          <w:lang w:val="es-CO"/>
-        </w:rPr>
-        <w:t xml:space="preserve">Así es, no fue posible verificar la base de datos </w:t>
-      </w:r>
-      <w:r>
-        <w:rPr>
-          <w:color w:val="FF0000"/>
-          <w:sz w:val="24"/>
-          <w:lang w:val="es-CO"/>
-        </w:rPr>
-        <w:t xml:space="preserve">de forma fácil y rápida, ya que </w:t>
-      </w:r>
-      <w:r>
-        <w:rPr>
-          <w:color w:val="FF0000"/>
-          <w:sz w:val="24"/>
-          <w:lang w:val="es-CO"/>
-        </w:rPr>
-        <w:t xml:space="preserve">al inspeccionar la página web, </w:t>
-      </w:r>
-      <w:r>
-        <w:rPr>
-          <w:color w:val="FF0000"/>
-          <w:sz w:val="24"/>
-          <w:lang w:val="es-CO"/>
-        </w:rPr>
-        <w:t xml:space="preserve">no se identificó </w:t>
-      </w:r>
-      <w:r>
-        <w:rPr>
-          <w:color w:val="FF0000"/>
-          <w:sz w:val="24"/>
-          <w:lang w:val="es-CO"/>
-        </w:rPr>
-        <w:t xml:space="preserve">el enlace que nos lleva a los datos. Sin embargo, mediante </w:t>
-      </w:r>
-      <w:r>
-        <w:rPr>
-          <w:color w:val="FF0000"/>
-          <w:sz w:val="24"/>
-          <w:lang w:val="es-CO"/>
-        </w:rPr>
-        <w:t xml:space="preserve">la opción “ver código fuente de la página” fue donde </w:t>
-      </w:r>
+        <w:jc w:val="left"/>
+        <w:rPr>
+          <w:sz w:val="24"/>
+        </w:rPr>
+      </w:pPr>
     </w:p>
     <w:p>
       <w:pPr>
         <w:pStyle w:val="Prrafodelista"/>
         <w:ind w:firstLine="0"/>
         <w:rPr>
-          <w:color w:val="FF0000"/>
-          <w:sz w:val="24"/>
-          <w:lang w:val="es-CO"/>
-        </w:rPr>
-      </w:pPr>
+          <w:sz w:val="24"/>
+          <w:lang w:val="es-CO"/>
+        </w:rPr>
+      </w:pPr>
+      <w:r>
+        <w:rPr>
+          <w:sz w:val="24"/>
+          <w:lang w:val="es-CO"/>
+        </w:rPr>
+        <w:t>Así es, no fue posible verificar la base de datos de forma fácil y rápida</w:t>
+      </w:r>
+      <w:r>
+        <w:rPr>
+          <w:sz w:val="24"/>
+          <w:lang w:val="es-CO"/>
+        </w:rPr>
+        <w:t xml:space="preserve"> ya que e</w:t>
+      </w:r>
+      <w:r>
+        <w:rPr>
+          <w:sz w:val="24"/>
+          <w:lang w:val="es-CO"/>
+        </w:rPr>
+        <w:t xml:space="preserve">ra necesario obtener las tablas de cada </w:t>
+      </w:r>
+      <w:proofErr w:type="spellStart"/>
+      <w:r>
+        <w:rPr>
+          <w:sz w:val="24"/>
+          <w:lang w:val="es-CO"/>
+        </w:rPr>
+        <w:t>chunk</w:t>
+      </w:r>
+      <w:proofErr w:type="spellEnd"/>
+      <w:r>
+        <w:rPr>
+          <w:sz w:val="24"/>
+          <w:lang w:val="es-CO"/>
+        </w:rPr>
+        <w:t xml:space="preserve">, sin embargo, no fue sencillo identificarlas ya que las tablas no se encontraban en ese enlace, sino que </w:t>
+      </w:r>
+      <w:r>
+        <w:rPr>
+          <w:sz w:val="24"/>
+          <w:lang w:val="es-CO"/>
+        </w:rPr>
+        <w:t>se obtenían por medio de otro enlace</w:t>
+      </w:r>
+      <w:r>
+        <w:rPr>
+          <w:sz w:val="24"/>
+          <w:lang w:val="es-CO"/>
+        </w:rPr>
+        <w:t xml:space="preserve"> atado al principal. Adicionalmente, </w:t>
+      </w:r>
+      <w:r>
+        <w:rPr>
+          <w:sz w:val="24"/>
+          <w:lang w:val="es-CO"/>
+        </w:rPr>
+        <w:t xml:space="preserve">la información </w:t>
+      </w:r>
+      <w:r>
+        <w:rPr>
+          <w:sz w:val="24"/>
+          <w:lang w:val="es-CO"/>
+        </w:rPr>
+        <w:t>de</w:t>
+      </w:r>
+      <w:r>
+        <w:rPr>
+          <w:sz w:val="24"/>
+          <w:lang w:val="es-CO"/>
+        </w:rPr>
+        <w:t xml:space="preserve"> </w:t>
+      </w:r>
+      <w:r>
+        <w:rPr>
+          <w:sz w:val="24"/>
+          <w:lang w:val="es-CO"/>
+        </w:rPr>
+        <w:t xml:space="preserve">la GEIH fue dividida </w:t>
+      </w:r>
+      <w:r>
+        <w:rPr>
+          <w:sz w:val="24"/>
+          <w:lang w:val="es-CO"/>
+        </w:rPr>
+        <w:t xml:space="preserve">en 10 </w:t>
+      </w:r>
+      <w:proofErr w:type="spellStart"/>
+      <w:r>
+        <w:rPr>
+          <w:sz w:val="24"/>
+          <w:lang w:val="es-CO"/>
+        </w:rPr>
+        <w:t>chunks</w:t>
+      </w:r>
+      <w:proofErr w:type="spellEnd"/>
+      <w:r>
+        <w:rPr>
+          <w:sz w:val="24"/>
+          <w:lang w:val="es-CO"/>
+        </w:rPr>
+        <w:t xml:space="preserve"> lo que complicaba aún más obtener la información. </w:t>
+      </w:r>
     </w:p>
     <w:p>
       <w:pPr>
-        <w:pStyle w:val="Prrafodelista"/>
-        <w:ind w:firstLine="0"/>
-        <w:rPr>
-          <w:sz w:val="24"/>
-          <w:lang w:val="es-CO"/>
-        </w:rPr>
-      </w:pPr>
-      <w:r>
-        <w:rPr>
-          <w:color w:val="FF0000"/>
-          <w:sz w:val="24"/>
-          <w:lang w:val="es-CO"/>
-        </w:rPr>
-        <w:t xml:space="preserve">Era necesario obtener las tablas de cada </w:t>
-      </w:r>
-      <w:r>
-        <w:rPr>
-          <w:color w:val="FF0000"/>
-          <w:sz w:val="24"/>
-          <w:lang w:val="es-CO"/>
-        </w:rPr>
-        <w:t>chunk</w:t>
-      </w:r>
-      <w:r>
-        <w:rPr>
-          <w:color w:val="FF0000"/>
-          <w:sz w:val="24"/>
-          <w:lang w:val="es-CO"/>
-        </w:rPr>
-        <w:t xml:space="preserve">, sin embargo, no fue sencillo identificarlas ya que las tablas no se encontraban en ese enlace, sino que </w:t>
-      </w:r>
-      <w:r>
-        <w:rPr>
-          <w:color w:val="FF0000"/>
-          <w:sz w:val="24"/>
-          <w:lang w:val="es-CO"/>
-        </w:rPr>
-        <w:t>se obtenían por medio de otro enlace</w:t>
-      </w:r>
-      <w:r>
-        <w:rPr>
-          <w:color w:val="FF0000"/>
-          <w:sz w:val="24"/>
-          <w:lang w:val="es-CO"/>
-        </w:rPr>
-        <w:t xml:space="preserve"> atado al principal. Adicionalmente, </w:t>
-      </w:r>
-      <w:r>
-        <w:rPr>
-          <w:color w:val="FF0000"/>
-          <w:sz w:val="24"/>
-          <w:lang w:val="es-CO"/>
-        </w:rPr>
-        <w:t xml:space="preserve">la información </w:t>
-      </w:r>
-      <w:r>
-        <w:rPr>
-          <w:color w:val="FF0000"/>
-          <w:sz w:val="24"/>
-          <w:lang w:val="es-CO"/>
-        </w:rPr>
-        <w:t xml:space="preserve">dela GEIH fue dividida </w:t>
-      </w:r>
-      <w:r>
-        <w:rPr>
-          <w:color w:val="FF0000"/>
-          <w:sz w:val="24"/>
-          <w:lang w:val="es-CO"/>
-        </w:rPr>
-        <w:t>en 10 chunks</w:t>
-      </w:r>
-      <w:r>
-        <w:rPr>
-          <w:color w:val="FF0000"/>
-          <w:sz w:val="24"/>
-          <w:lang w:val="es-CO"/>
-        </w:rPr>
-        <w:t xml:space="preserve"> lo que complicaba aún más obtener la información. </w:t>
-      </w:r>
+        <w:rPr>
+          <w:sz w:val="24"/>
+          <w:lang w:val="es-CO"/>
+        </w:rPr>
+      </w:pPr>
     </w:p>
     <w:p>
       <w:pPr>
@@ -3347,14 +3469,31 @@
           <w:sz w:val="24"/>
         </w:rPr>
       </w:pPr>
-      <w:r>
-        <w:rPr>
-          <w:w w:val="105"/>
-          <w:sz w:val="24"/>
-        </w:rPr>
-        <w:lastRenderedPageBreak/>
-        <w:t>Inicio del proceso</w:t>
-      </w:r>
+      <w:proofErr w:type="spellStart"/>
+      <w:r>
+        <w:rPr>
+          <w:w w:val="105"/>
+          <w:sz w:val="24"/>
+        </w:rPr>
+        <w:t>Inicio</w:t>
+      </w:r>
+      <w:proofErr w:type="spellEnd"/>
+      <w:r>
+        <w:rPr>
+          <w:w w:val="105"/>
+          <w:sz w:val="24"/>
+        </w:rPr>
+        <w:t xml:space="preserve"> del </w:t>
+      </w:r>
+      <w:proofErr w:type="spellStart"/>
+      <w:r>
+        <w:rPr>
+          <w:w w:val="105"/>
+          <w:sz w:val="24"/>
+        </w:rPr>
+        <w:t>proceso</w:t>
+      </w:r>
+      <w:proofErr w:type="spellEnd"/>
     </w:p>
     <w:p>
       <w:pPr>
@@ -3413,23 +3552,99 @@
           <w:sz w:val="24"/>
           <w:lang w:val="es-CO"/>
         </w:rPr>
-        <w:t xml:space="preserve">Se utilizan las librerías necesarias para la totalidad del proceso: pacman, tidyverse, </w:t>
-      </w:r>
-      <w:r>
-        <w:rPr>
-          <w:w w:val="105"/>
-          <w:sz w:val="24"/>
-          <w:lang w:val="es-CO"/>
-        </w:rPr>
-        <w:t xml:space="preserve">rvest, </w:t>
-      </w:r>
-      <w:r>
-        <w:rPr>
-          <w:w w:val="105"/>
-          <w:sz w:val="24"/>
-          <w:lang w:val="es-CO"/>
-        </w:rPr>
-        <w:t>datasets y data.table.</w:t>
+        <w:t xml:space="preserve">Se utilizan las librerías necesarias para la totalidad del proceso: </w:t>
+      </w:r>
+      <w:proofErr w:type="spellStart"/>
+      <w:r>
+        <w:rPr>
+          <w:w w:val="105"/>
+          <w:sz w:val="24"/>
+          <w:lang w:val="es-CO"/>
+        </w:rPr>
+        <w:t>pacman</w:t>
+      </w:r>
+      <w:proofErr w:type="spellEnd"/>
+      <w:r>
+        <w:rPr>
+          <w:w w:val="105"/>
+          <w:sz w:val="24"/>
+          <w:lang w:val="es-CO"/>
+        </w:rPr>
+        <w:t xml:space="preserve">, </w:t>
+      </w:r>
+      <w:proofErr w:type="spellStart"/>
+      <w:r>
+        <w:rPr>
+          <w:w w:val="105"/>
+          <w:sz w:val="24"/>
+          <w:lang w:val="es-CO"/>
+        </w:rPr>
+        <w:t>tidyverse</w:t>
+      </w:r>
+      <w:proofErr w:type="spellEnd"/>
+      <w:r>
+        <w:rPr>
+          <w:w w:val="105"/>
+          <w:sz w:val="24"/>
+          <w:lang w:val="es-CO"/>
+        </w:rPr>
+        <w:t xml:space="preserve">, </w:t>
+      </w:r>
+      <w:proofErr w:type="spellStart"/>
+      <w:r>
+        <w:rPr>
+          <w:w w:val="105"/>
+          <w:sz w:val="24"/>
+          <w:lang w:val="es-CO"/>
+        </w:rPr>
+        <w:t>rvest</w:t>
+      </w:r>
+      <w:proofErr w:type="spellEnd"/>
+      <w:r>
+        <w:rPr>
+          <w:w w:val="105"/>
+          <w:sz w:val="24"/>
+          <w:lang w:val="es-CO"/>
+        </w:rPr>
+        <w:t xml:space="preserve">, </w:t>
+      </w:r>
+      <w:proofErr w:type="spellStart"/>
+      <w:r>
+        <w:rPr>
+          <w:w w:val="105"/>
+          <w:sz w:val="24"/>
+          <w:lang w:val="es-CO"/>
+        </w:rPr>
+        <w:t>datasets</w:t>
+      </w:r>
+      <w:proofErr w:type="spellEnd"/>
+      <w:r>
+        <w:rPr>
+          <w:w w:val="105"/>
+          <w:sz w:val="24"/>
+          <w:lang w:val="es-CO"/>
+        </w:rPr>
+        <w:t xml:space="preserve"> y </w:t>
+      </w:r>
+      <w:proofErr w:type="spellStart"/>
+      <w:proofErr w:type="gramStart"/>
+      <w:r>
+        <w:rPr>
+          <w:w w:val="105"/>
+          <w:sz w:val="24"/>
+          <w:lang w:val="es-CO"/>
+        </w:rPr>
+        <w:t>data.table</w:t>
+      </w:r>
+      <w:proofErr w:type="spellEnd"/>
+      <w:proofErr w:type="gramEnd"/>
+      <w:r>
+        <w:rPr>
+          <w:w w:val="105"/>
+          <w:sz w:val="24"/>
+          <w:lang w:val="es-CO"/>
+        </w:rPr>
+        <w:t>.</w:t>
       </w:r>
     </w:p>
     <w:p>
@@ -3455,23 +3670,77 @@
           <w:sz w:val="24"/>
           <w:lang w:val="es-CO"/>
         </w:rPr>
-        <w:t>Una vez identificada la url en la que se encontraba cada una de las listas, se</w:t>
-      </w:r>
-      <w:r>
-        <w:rPr>
-          <w:w w:val="105"/>
-          <w:sz w:val="24"/>
-          <w:lang w:val="es-CO"/>
-        </w:rPr>
-        <w:t xml:space="preserve"> procede a crear un loop para cargar la información de cada tabla</w:t>
-      </w:r>
-      <w:r>
-        <w:rPr>
-          <w:w w:val="105"/>
-          <w:sz w:val="24"/>
-          <w:lang w:val="es-CO"/>
-        </w:rPr>
-        <w:t>. La url correspondiente a la primera tabla es la siguiente:</w:t>
+        <w:t xml:space="preserve">Una vez identificada la </w:t>
+      </w:r>
+      <w:proofErr w:type="spellStart"/>
+      <w:r>
+        <w:rPr>
+          <w:w w:val="105"/>
+          <w:sz w:val="24"/>
+          <w:lang w:val="es-CO"/>
+        </w:rPr>
+        <w:t>url</w:t>
+      </w:r>
+      <w:proofErr w:type="spellEnd"/>
+      <w:r>
+        <w:rPr>
+          <w:w w:val="105"/>
+          <w:sz w:val="24"/>
+          <w:lang w:val="es-CO"/>
+        </w:rPr>
+        <w:t xml:space="preserve"> en la que se encontraba cada una de las listas, se</w:t>
+      </w:r>
+      <w:r>
+        <w:rPr>
+          <w:w w:val="105"/>
+          <w:sz w:val="24"/>
+          <w:lang w:val="es-CO"/>
+        </w:rPr>
+        <w:t xml:space="preserve"> procede a crear un </w:t>
+      </w:r>
+      <w:proofErr w:type="spellStart"/>
+      <w:r>
+        <w:rPr>
+          <w:w w:val="105"/>
+          <w:sz w:val="24"/>
+          <w:lang w:val="es-CO"/>
+        </w:rPr>
+        <w:t>loop</w:t>
+      </w:r>
+      <w:proofErr w:type="spellEnd"/>
+      <w:r>
+        <w:rPr>
+          <w:w w:val="105"/>
+          <w:sz w:val="24"/>
+          <w:lang w:val="es-CO"/>
+        </w:rPr>
+        <w:t xml:space="preserve"> para cargar la información de cada tabla</w:t>
+      </w:r>
+      <w:r>
+        <w:rPr>
+          <w:w w:val="105"/>
+          <w:sz w:val="24"/>
+          <w:lang w:val="es-CO"/>
+        </w:rPr>
+        <w:t xml:space="preserve">. La </w:t>
+      </w:r>
+      <w:proofErr w:type="spellStart"/>
+      <w:r>
+        <w:rPr>
+          <w:w w:val="105"/>
+          <w:sz w:val="24"/>
+          <w:lang w:val="es-CO"/>
+        </w:rPr>
+        <w:t>url</w:t>
+      </w:r>
+      <w:proofErr w:type="spellEnd"/>
+      <w:r>
+        <w:rPr>
+          <w:w w:val="105"/>
+          <w:sz w:val="24"/>
+          <w:lang w:val="es-CO"/>
+        </w:rPr>
+        <w:t xml:space="preserve"> correspondiente a la primera tabla es la siguiente:</w:t>
       </w:r>
       <w:r>
         <w:rPr>
@@ -3513,8 +3782,18 @@
           <w:sz w:val="24"/>
           <w:lang w:val="es-CO"/>
         </w:rPr>
-        <w:t>Para realizar el loop</w:t>
-      </w:r>
+        <w:t xml:space="preserve">Para realizar el </w:t>
+      </w:r>
+      <w:proofErr w:type="spellStart"/>
+      <w:r>
+        <w:rPr>
+          <w:w w:val="105"/>
+          <w:sz w:val="24"/>
+          <w:lang w:val="es-CO"/>
+        </w:rPr>
+        <w:t>loop</w:t>
+      </w:r>
+      <w:proofErr w:type="spellEnd"/>
       <w:r>
         <w:rPr>
           <w:w w:val="105"/>
@@ -3529,15 +3808,51 @@
           <w:sz w:val="24"/>
           <w:lang w:val="es-CO"/>
         </w:rPr>
-        <w:t xml:space="preserve">nombrado url que contiene </w:t>
-      </w:r>
-      <w:r>
-        <w:rPr>
-          <w:w w:val="105"/>
-          <w:sz w:val="24"/>
-          <w:lang w:val="es-CO"/>
-        </w:rPr>
-        <w:t>el link anterior sin el numero de la página</w:t>
+        <w:t xml:space="preserve">nombrado </w:t>
+      </w:r>
+      <w:proofErr w:type="spellStart"/>
+      <w:r>
+        <w:rPr>
+          <w:w w:val="105"/>
+          <w:sz w:val="24"/>
+          <w:lang w:val="es-CO"/>
+        </w:rPr>
+        <w:t>url</w:t>
+      </w:r>
+      <w:proofErr w:type="spellEnd"/>
+      <w:r>
+        <w:rPr>
+          <w:w w:val="105"/>
+          <w:sz w:val="24"/>
+          <w:lang w:val="es-CO"/>
+        </w:rPr>
+        <w:t xml:space="preserve"> que contiene </w:t>
+      </w:r>
+      <w:r>
+        <w:rPr>
+          <w:w w:val="105"/>
+          <w:sz w:val="24"/>
+          <w:lang w:val="es-CO"/>
+        </w:rPr>
+        <w:t xml:space="preserve">el </w:t>
+      </w:r>
+      <w:proofErr w:type="gramStart"/>
+      <w:r>
+        <w:rPr>
+          <w:w w:val="105"/>
+          <w:sz w:val="24"/>
+          <w:lang w:val="es-CO"/>
+        </w:rPr>
+        <w:t>link</w:t>
+      </w:r>
+      <w:proofErr w:type="gramEnd"/>
+      <w:r>
+        <w:rPr>
+          <w:w w:val="105"/>
+          <w:sz w:val="24"/>
+          <w:lang w:val="es-CO"/>
+        </w:rPr>
+        <w:t xml:space="preserve"> anterior sin el numero de la página</w:t>
       </w:r>
       <w:r>
         <w:rPr>
@@ -3606,7 +3921,23 @@
           <w:sz w:val="24"/>
           <w:lang w:val="es-CO"/>
         </w:rPr>
-        <w:t xml:space="preserve">Se ejecuta el loop pegando </w:t>
+        <w:t xml:space="preserve">Se ejecuta el </w:t>
+      </w:r>
+      <w:proofErr w:type="spellStart"/>
+      <w:r>
+        <w:rPr>
+          <w:sz w:val="24"/>
+          <w:lang w:val="es-CO"/>
+        </w:rPr>
+        <w:t>loop</w:t>
+      </w:r>
+      <w:proofErr w:type="spellEnd"/>
+      <w:r>
+        <w:rPr>
+          <w:sz w:val="24"/>
+          <w:lang w:val="es-CO"/>
+        </w:rPr>
+        <w:t xml:space="preserve"> pegando </w:t>
       </w:r>
       <w:r>
         <w:rPr>
@@ -3695,13 +4026,23 @@
         </w:rPr>
         <w:t xml:space="preserve">tirlas a </w:t>
       </w:r>
+      <w:proofErr w:type="spellStart"/>
       <w:r>
         <w:rPr>
           <w:color w:val="FF0000"/>
           <w:sz w:val="24"/>
           <w:lang w:val="es-CO"/>
         </w:rPr>
-        <w:t>tibble.</w:t>
+        <w:t>tibble</w:t>
+      </w:r>
+      <w:proofErr w:type="spellEnd"/>
+      <w:r>
+        <w:rPr>
+          <w:color w:val="FF0000"/>
+          <w:sz w:val="24"/>
+          <w:lang w:val="es-CO"/>
+        </w:rPr>
+        <w:t>.</w:t>
       </w:r>
     </w:p>
     <w:p>
@@ -3761,6 +4102,14 @@
           <w:sz w:val="24"/>
           <w:lang w:val="es-CO"/>
         </w:rPr>
+        <w:t xml:space="preserve">Nota: </w:t>
+      </w:r>
+      <w:r>
+        <w:rPr>
+          <w:w w:val="105"/>
+          <w:sz w:val="24"/>
+          <w:lang w:val="es-CO"/>
+        </w:rPr>
         <w:t xml:space="preserve">El proceso anterior </w:t>
       </w:r>
       <w:r>
@@ -3769,7 +4118,25 @@
           <w:sz w:val="24"/>
           <w:lang w:val="es-CO"/>
         </w:rPr>
-        <w:t xml:space="preserve">se encuentra en el archivo 1_scraping.R incluido en la carpeta </w:t>
+        <w:t>se encuentra en el archivo 1_</w:t>
+      </w:r>
+      <w:proofErr w:type="gramStart"/>
+      <w:r>
+        <w:rPr>
+          <w:w w:val="105"/>
+          <w:sz w:val="24"/>
+          <w:lang w:val="es-CO"/>
+        </w:rPr>
+        <w:t>scraping.R</w:t>
+      </w:r>
+      <w:proofErr w:type="gramEnd"/>
+      <w:r>
+        <w:rPr>
+          <w:w w:val="105"/>
+          <w:sz w:val="24"/>
+          <w:lang w:val="es-CO"/>
+        </w:rPr>
+        <w:t xml:space="preserve"> incluido en la carpeta </w:t>
       </w:r>
       <w:r>
         <w:rPr>
@@ -3911,6 +4278,7 @@
         <w:ind w:left="130"/>
         <w:rPr>
           <w:sz w:val="20"/>
+          <w:lang w:val="es-CO"/>
         </w:rPr>
       </w:pPr>
       <w:r>
@@ -3919,6 +4287,7 @@
           <w:w w:val="105"/>
           <w:sz w:val="20"/>
           <w:vertAlign w:val="superscript"/>
+          <w:lang w:val="es-CO"/>
         </w:rPr>
         <w:t>1</w:t>
       </w:r>
@@ -3926,6 +4295,7 @@
         <w:rPr>
           <w:w w:val="105"/>
           <w:sz w:val="20"/>
+          <w:lang w:val="es-CO"/>
         </w:rPr>
         <w:t>See</w:t>
       </w:r>
@@ -3934,6 +4304,7 @@
           <w:spacing w:val="37"/>
           <w:w w:val="105"/>
           <w:sz w:val="20"/>
+          <w:lang w:val="es-CO"/>
         </w:rPr>
         <w:t xml:space="preserve"> </w:t>
       </w:r>
@@ -3943,6 +4314,7 @@
             <w:color w:val="0000FF"/>
             <w:w w:val="105"/>
             <w:sz w:val="20"/>
+            <w:lang w:val="es-CO"/>
           </w:rPr>
           <w:t>https://www.irs.gov/newsroom/the-tax-gap</w:t>
         </w:r>
@@ -3953,6 +4325,7 @@
         <w:spacing w:line="244" w:lineRule="exact"/>
         <w:rPr>
           <w:sz w:val="20"/>
+          <w:lang w:val="es-CO"/>
         </w:rPr>
         <w:sectPr>
           <w:footerReference w:type="default" r:id="rId16"/>
@@ -3970,6 +4343,7 @@
         <w:ind w:left="0"/>
         <w:rPr>
           <w:sz w:val="20"/>
+          <w:lang w:val="es-CO"/>
         </w:rPr>
       </w:pPr>
     </w:p>
@@ -3979,6 +4353,7 @@
         <w:ind w:left="0"/>
         <w:rPr>
           <w:sz w:val="20"/>
+          <w:lang w:val="es-CO"/>
         </w:rPr>
       </w:pPr>
     </w:p>
@@ -4022,6 +4397,7 @@
         </w:rPr>
         <w:t xml:space="preserve"> </w:t>
       </w:r>
+      <w:proofErr w:type="gramStart"/>
       <w:r>
         <w:rPr>
           <w:spacing w:val="-1"/>
@@ -4095,6 +4471,7 @@
         </w:rPr>
         <w:t>een</w:t>
       </w:r>
+      <w:proofErr w:type="gramEnd"/>
       <w:r>
         <w:rPr>
           <w:sz w:val="24"/>
@@ -4308,6 +4685,7 @@
         </w:rPr>
         <w:t xml:space="preserve"> </w:t>
       </w:r>
+      <w:proofErr w:type="gramStart"/>
       <w:r>
         <w:rPr>
           <w:spacing w:val="-1"/>
@@ -4365,6 +4743,7 @@
         </w:rPr>
         <w:t>s</w:t>
       </w:r>
+      <w:proofErr w:type="gramEnd"/>
       <w:r>
         <w:rPr>
           <w:sz w:val="24"/>
@@ -5144,7 +5523,23 @@
           <w:rFonts w:asciiTheme="minorHAnsi" w:hAnsiTheme="minorHAnsi" w:cstheme="minorHAnsi"/>
           <w:lang w:val="es-CO"/>
         </w:rPr>
-        <w:t xml:space="preserve"> los aportes de Mincer (1958), Schultz (1960) y Becker (1964) a</w:t>
+        <w:t xml:space="preserve"> los aportes de </w:t>
+      </w:r>
+      <w:proofErr w:type="spellStart"/>
+      <w:r>
+        <w:rPr>
+          <w:rFonts w:asciiTheme="minorHAnsi" w:hAnsiTheme="minorHAnsi" w:cstheme="minorHAnsi"/>
+          <w:lang w:val="es-CO"/>
+        </w:rPr>
+        <w:t>Mincer</w:t>
+      </w:r>
+      <w:proofErr w:type="spellEnd"/>
+      <w:r>
+        <w:rPr>
+          <w:rFonts w:asciiTheme="minorHAnsi" w:hAnsiTheme="minorHAnsi" w:cstheme="minorHAnsi"/>
+          <w:lang w:val="es-CO"/>
+        </w:rPr>
+        <w:t xml:space="preserve"> (1958), Schultz (1960) y Becker (1964) a</w:t>
       </w:r>
       <w:r>
         <w:rPr>
@@ -5236,8 +5631,17 @@
           <w:rFonts w:asciiTheme="minorHAnsi" w:hAnsiTheme="minorHAnsi" w:cstheme="minorHAnsi"/>
           <w:lang w:val="es-CO"/>
         </w:rPr>
-        <w:t>variables omitidas en la ecuación de Mincer</w:t>
-      </w:r>
+        <w:t xml:space="preserve">variables omitidas en la ecuación de </w:t>
+      </w:r>
+      <w:proofErr w:type="spellStart"/>
+      <w:r>
+        <w:rPr>
+          <w:rFonts w:asciiTheme="minorHAnsi" w:hAnsiTheme="minorHAnsi" w:cstheme="minorHAnsi"/>
+          <w:lang w:val="es-CO"/>
+        </w:rPr>
+        <w:t>Mincer</w:t>
+      </w:r>
+      <w:proofErr w:type="spellEnd"/>
       <w:r>
         <w:rPr>
           <w:rFonts w:asciiTheme="minorHAnsi" w:hAnsiTheme="minorHAnsi" w:cstheme="minorHAnsi"/>
@@ -5331,7 +5735,25 @@
           <w:color w:val="FF0000"/>
           <w:lang w:val="es-CO"/>
         </w:rPr>
-        <w:t>ya que aún teniendo el mism</w:t>
+        <w:t xml:space="preserve">ya que </w:t>
+      </w:r>
+      <w:proofErr w:type="spellStart"/>
+      <w:r>
+        <w:rPr>
+          <w:rFonts w:asciiTheme="minorHAnsi" w:hAnsiTheme="minorHAnsi" w:cstheme="minorHAnsi"/>
+          <w:color w:val="FF0000"/>
+          <w:lang w:val="es-CO"/>
+        </w:rPr>
+        <w:t>aún</w:t>
+      </w:r>
+      <w:proofErr w:type="spellEnd"/>
+      <w:r>
+        <w:rPr>
+          <w:rFonts w:asciiTheme="minorHAnsi" w:hAnsiTheme="minorHAnsi" w:cstheme="minorHAnsi"/>
+          <w:color w:val="FF0000"/>
+          <w:lang w:val="es-CO"/>
+        </w:rPr>
+        <w:t xml:space="preserve"> teniendo el mism</w:t>
       </w:r>
       <w:r>
         <w:rPr>
@@ -5564,11 +5986,19 @@
           <w:color w:val="FF0000"/>
         </w:rPr>
       </w:pPr>
+      <w:proofErr w:type="spellStart"/>
       <w:r>
         <w:rPr>
           <w:color w:val="FF0000"/>
         </w:rPr>
-        <w:t>Ingreso total:</w:t>
+        <w:t>Ingreso</w:t>
+      </w:r>
+      <w:proofErr w:type="spellEnd"/>
+      <w:r>
+        <w:rPr>
+          <w:color w:val="FF0000"/>
+        </w:rPr>
+        <w:t xml:space="preserve"> total:</w:t>
       </w:r>
     </w:p>
     <w:p>
@@ -5579,12 +6009,14 @@
           <w:color w:val="FF0000"/>
         </w:rPr>
       </w:pPr>
+      <w:proofErr w:type="spellStart"/>
       <w:r>
         <w:rPr>
           <w:color w:val="FF0000"/>
         </w:rPr>
         <w:t>y_total_m</w:t>
       </w:r>
+      <w:proofErr w:type="spellEnd"/>
       <w:r>
         <w:rPr>
           <w:color w:val="FF0000"/>
@@ -5601,18 +6033,33 @@
           <w:color w:val="FF0000"/>
         </w:rPr>
       </w:pPr>
+      <w:proofErr w:type="spellStart"/>
       <w:r>
         <w:rPr>
           <w:color w:val="FF0000"/>
         </w:rPr>
         <w:t>ingtot</w:t>
       </w:r>
+      <w:proofErr w:type="spellEnd"/>
       <w:r>
         <w:rPr>
           <w:color w:val="FF0000"/>
         </w:rPr>
         <w:tab/>
-        <w:t>Ingreso total</w:t>
+      </w:r>
+      <w:proofErr w:type="spellStart"/>
+      <w:r>
+        <w:rPr>
+          <w:color w:val="FF0000"/>
+        </w:rPr>
+        <w:t>Ingreso</w:t>
+      </w:r>
+      <w:proofErr w:type="spellEnd"/>
+      <w:r>
+        <w:rPr>
+          <w:color w:val="FF0000"/>
+        </w:rPr>
+        <w:t xml:space="preserve"> total</w:t>
       </w:r>
     </w:p>
     <w:p>
@@ -5636,12 +6083,21 @@
           <w:highlight w:val="yellow"/>
         </w:rPr>
       </w:pPr>
+      <w:proofErr w:type="spellStart"/>
       <w:r>
         <w:rPr>
           <w:color w:val="FF0000"/>
           <w:highlight w:val="yellow"/>
         </w:rPr>
-        <w:t>Educación:</w:t>
+        <w:t>Educación</w:t>
+      </w:r>
+      <w:proofErr w:type="spellEnd"/>
+      <w:r>
+        <w:rPr>
+          <w:color w:val="FF0000"/>
+          <w:highlight w:val="yellow"/>
+        </w:rPr>
+        <w:t>:</w:t>
       </w:r>
     </w:p>
     <w:p>
@@ -5739,12 +6195,28 @@
           <w:highlight w:val="yellow"/>
         </w:rPr>
       </w:pPr>
+      <w:proofErr w:type="spellStart"/>
       <w:r>
         <w:rPr>
           <w:color w:val="FF0000"/>
           <w:highlight w:val="yellow"/>
         </w:rPr>
-        <w:t>Experiencia:</w:t>
+        <w:t>Experiencia</w:t>
+      </w:r>
+      <w:proofErr w:type="spellEnd"/>
+      <w:r>
+        <w:rPr>
+          <w:color w:val="FF0000"/>
+          <w:highlight w:val="yellow"/>
+        </w:rPr>
+        <w:t>:</w:t>
+      </w:r>
+      <w:r>
+        <w:rPr>
+          <w:color w:val="FF0000"/>
+          <w:highlight w:val="yellow"/>
+        </w:rPr>
+        <w:t xml:space="preserve"> 6210</w:t>
       </w:r>
     </w:p>
     <w:p>
@@ -5835,12 +6307,14 @@
           <w:color w:val="FF0000"/>
         </w:rPr>
       </w:pPr>
+      <w:proofErr w:type="spellStart"/>
       <w:r>
         <w:rPr>
           <w:color w:val="FF0000"/>
         </w:rPr>
         <w:t>Oficio</w:t>
       </w:r>
+      <w:proofErr w:type="spellEnd"/>
     </w:p>
     <w:p>
       <w:pPr>
@@ -5895,6 +6369,7 @@
           <w:lang w:val="es-CO"/>
         </w:rPr>
       </w:pPr>
+      <w:proofErr w:type="spellStart"/>
       <w:r>
         <w:rPr>
           <w:color w:val="FF0000"/>
@@ -5902,6 +6377,7 @@
         </w:rPr>
         <w:t>Relab</w:t>
       </w:r>
+      <w:proofErr w:type="spellEnd"/>
     </w:p>
     <w:p>
       <w:pPr>
@@ -5974,6 +6450,7 @@
           <w:highlight w:val="yellow"/>
         </w:rPr>
       </w:pPr>
+      <w:proofErr w:type="gramStart"/>
       <w:r>
         <w:rPr>
           <w:color w:val="FF0000"/>
@@ -5981,6 +6458,7 @@
         </w:rPr>
         <w:t>Variable  sex</w:t>
       </w:r>
+      <w:proofErr w:type="gramEnd"/>
     </w:p>
     <w:p>
       <w:pPr>
@@ -5990,11 +6468,19 @@
           <w:color w:val="FF0000"/>
         </w:rPr>
       </w:pPr>
+      <w:proofErr w:type="spellStart"/>
       <w:r>
         <w:rPr>
           <w:color w:val="FF0000"/>
         </w:rPr>
-        <w:t xml:space="preserve">Descripción </w:t>
+        <w:t>Descripción</w:t>
+      </w:r>
+      <w:proofErr w:type="spellEnd"/>
+      <w:r>
+        <w:rPr>
+          <w:color w:val="FF0000"/>
+        </w:rPr>
+        <w:t xml:space="preserve"> </w:t>
       </w:r>
       <w:r>
         <w:rPr>
@@ -6026,7 +6512,21 @@
         <w:rPr>
           <w:color w:val="FF0000"/>
         </w:rPr>
-        <w:t>Horas trabajadas:</w:t>
+        <w:t xml:space="preserve">Horas </w:t>
+      </w:r>
+      <w:proofErr w:type="spellStart"/>
+      <w:r>
+        <w:rPr>
+          <w:color w:val="FF0000"/>
+        </w:rPr>
+        <w:t>trabajadas</w:t>
+      </w:r>
+      <w:proofErr w:type="spellEnd"/>
+      <w:r>
+        <w:rPr>
+          <w:color w:val="FF0000"/>
+        </w:rPr>
+        <w:t>:</w:t>
       </w:r>
     </w:p>
     <w:p>
@@ -6063,8 +6563,49 @@
           <w:lang w:val="es-CO"/>
         </w:rPr>
         <w:tab/>
-        <w:t>Estrato de energía para las 13 a.M., y sextil de icv para otras cabeceras y rest</w:t>
-      </w:r>
+        <w:t xml:space="preserve">Estrato de energía para las 13 </w:t>
+      </w:r>
+      <w:proofErr w:type="spellStart"/>
+      <w:r>
+        <w:rPr>
+          <w:color w:val="FF0000"/>
+          <w:lang w:val="es-CO"/>
+        </w:rPr>
+        <w:t>a.M.</w:t>
+      </w:r>
+      <w:proofErr w:type="spellEnd"/>
+      <w:r>
+        <w:rPr>
+          <w:color w:val="FF0000"/>
+          <w:lang w:val="es-CO"/>
+        </w:rPr>
+        <w:t xml:space="preserve">, y sextil de </w:t>
+      </w:r>
+      <w:proofErr w:type="spellStart"/>
+      <w:r>
+        <w:rPr>
+          <w:color w:val="FF0000"/>
+          <w:lang w:val="es-CO"/>
+        </w:rPr>
+        <w:t>icv</w:t>
+      </w:r>
+      <w:proofErr w:type="spellEnd"/>
+      <w:r>
+        <w:rPr>
+          <w:color w:val="FF0000"/>
+          <w:lang w:val="es-CO"/>
+        </w:rPr>
+        <w:t xml:space="preserve"> para otras cabeceras y </w:t>
+      </w:r>
+      <w:proofErr w:type="spellStart"/>
+      <w:r>
+        <w:rPr>
+          <w:color w:val="FF0000"/>
+          <w:lang w:val="es-CO"/>
+        </w:rPr>
+        <w:t>rest</w:t>
+      </w:r>
+      <w:proofErr w:type="spellEnd"/>
     </w:p>
     <w:p>
       <w:pPr>
@@ -6116,31 +6657,26 @@
         <w:pStyle w:val="Textoindependiente"/>
         <w:spacing w:before="2"/>
         <w:rPr>
-          <w:color w:val="FF0000"/>
-          <w:lang w:val="es-CO"/>
-        </w:rPr>
-      </w:pPr>
-      <w:r>
-        <w:rPr>
-          <w:color w:val="FF0000"/>
-          <w:lang w:val="es-CO"/>
-        </w:rPr>
-        <w:t>ln(w</w:t>
-      </w:r>
-      <w:r>
-        <w:rPr>
           <w:rFonts w:ascii="Cambria Math" w:hAnsi="Cambria Math" w:cs="Cambria Math"/>
           <w:color w:val="FF0000"/>
           <w:lang w:val="es-CO"/>
         </w:rPr>
-        <w:t>𝑖</w:t>
-      </w:r>
+      </w:pPr>
+      <w:proofErr w:type="spellStart"/>
       <w:r>
         <w:rPr>
           <w:color w:val="FF0000"/>
           <w:lang w:val="es-CO"/>
         </w:rPr>
-        <w:t xml:space="preserve">) = </w:t>
+        <w:t>ln</w:t>
+      </w:r>
+      <w:proofErr w:type="spellEnd"/>
+      <w:r>
+        <w:rPr>
+          <w:color w:val="FF0000"/>
+          <w:lang w:val="es-CO"/>
+        </w:rPr>
+        <w:t>(w</w:t>
       </w:r>
       <w:r>
         <w:rPr>
@@ -6148,14 +6684,14 @@
           <w:color w:val="FF0000"/>
           <w:lang w:val="es-CO"/>
         </w:rPr>
-        <w:t>𝛽</w:t>
+        <w:t>𝑖</w:t>
       </w:r>
       <w:r>
         <w:rPr>
           <w:color w:val="FF0000"/>
           <w:lang w:val="es-CO"/>
         </w:rPr>
-        <w:t xml:space="preserve">0 + </w:t>
+        <w:t xml:space="preserve">) = </w:t>
       </w:r>
       <w:r>
         <w:rPr>
@@ -6170,7 +6706,7 @@
           <w:color w:val="FF0000"/>
           <w:lang w:val="es-CO"/>
         </w:rPr>
-        <w:t>1Esc</w:t>
+        <w:t xml:space="preserve">0 + </w:t>
       </w:r>
       <w:r>
         <w:rPr>
@@ -6178,14 +6714,14 @@
           <w:color w:val="FF0000"/>
           <w:lang w:val="es-CO"/>
         </w:rPr>
-        <w:t>𝑖</w:t>
+        <w:t>𝛽</w:t>
       </w:r>
       <w:r>
         <w:rPr>
           <w:color w:val="FF0000"/>
           <w:lang w:val="es-CO"/>
         </w:rPr>
-        <w:t xml:space="preserve"> + </w:t>
+        <w:t>1Esc</w:t>
       </w:r>
       <w:r>
         <w:rPr>
@@ -6193,14 +6729,14 @@
           <w:color w:val="FF0000"/>
           <w:lang w:val="es-CO"/>
         </w:rPr>
-        <w:t>𝛽</w:t>
+        <w:t>𝑖</w:t>
       </w:r>
       <w:r>
         <w:rPr>
           <w:color w:val="FF0000"/>
           <w:lang w:val="es-CO"/>
         </w:rPr>
-        <w:t>2Exp</w:t>
+        <w:t xml:space="preserve"> + </w:t>
       </w:r>
       <w:r>
         <w:rPr>
@@ -6208,14 +6744,14 @@
           <w:color w:val="FF0000"/>
           <w:lang w:val="es-CO"/>
         </w:rPr>
-        <w:t>𝑖</w:t>
+        <w:t>𝛽</w:t>
       </w:r>
       <w:r>
         <w:rPr>
           <w:color w:val="FF0000"/>
           <w:lang w:val="es-CO"/>
         </w:rPr>
-        <w:t xml:space="preserve"> + </w:t>
+        <w:t>2Exp</w:t>
       </w:r>
       <w:r>
         <w:rPr>
@@ -6223,14 +6759,14 @@
           <w:color w:val="FF0000"/>
           <w:lang w:val="es-CO"/>
         </w:rPr>
-        <w:t>𝛽</w:t>
+        <w:t>𝑖</w:t>
       </w:r>
       <w:r>
         <w:rPr>
           <w:color w:val="FF0000"/>
           <w:lang w:val="es-CO"/>
         </w:rPr>
-        <w:t>3Race</w:t>
+        <w:t xml:space="preserve"> + </w:t>
       </w:r>
       <w:r>
         <w:rPr>
@@ -6238,14 +6774,14 @@
           <w:color w:val="FF0000"/>
           <w:lang w:val="es-CO"/>
         </w:rPr>
-        <w:t>𝑖</w:t>
+        <w:t>𝛽</w:t>
       </w:r>
       <w:r>
         <w:rPr>
           <w:color w:val="FF0000"/>
           <w:lang w:val="es-CO"/>
         </w:rPr>
-        <w:t xml:space="preserve"> + </w:t>
+        <w:t>3Race</w:t>
       </w:r>
       <w:r>
         <w:rPr>
@@ -6253,14 +6789,14 @@
           <w:color w:val="FF0000"/>
           <w:lang w:val="es-CO"/>
         </w:rPr>
-        <w:t>𝛽</w:t>
+        <w:t>𝑖</w:t>
       </w:r>
       <w:r>
         <w:rPr>
           <w:color w:val="FF0000"/>
           <w:lang w:val="es-CO"/>
         </w:rPr>
-        <w:t>4Gen</w:t>
+        <w:t xml:space="preserve"> + </w:t>
       </w:r>
       <w:r>
         <w:rPr>
@@ -6268,14 +6804,14 @@
           <w:color w:val="FF0000"/>
           <w:lang w:val="es-CO"/>
         </w:rPr>
-        <w:t>𝑖</w:t>
+        <w:t>𝛽</w:t>
       </w:r>
       <w:r>
         <w:rPr>
           <w:color w:val="FF0000"/>
           <w:lang w:val="es-CO"/>
         </w:rPr>
-        <w:t xml:space="preserve"> + </w:t>
+        <w:t>4Gen</w:t>
       </w:r>
       <w:r>
         <w:rPr>
@@ -6283,7 +6819,82 @@
           <w:color w:val="FF0000"/>
           <w:lang w:val="es-CO"/>
         </w:rPr>
+        <w:t>𝑖</w:t>
+      </w:r>
+      <w:r>
+        <w:rPr>
+          <w:color w:val="FF0000"/>
+          <w:lang w:val="es-CO"/>
+        </w:rPr>
+        <w:t xml:space="preserve"> + </w:t>
+      </w:r>
+      <w:r>
+        <w:rPr>
+          <w:rFonts w:ascii="Cambria Math" w:hAnsi="Cambria Math" w:cs="Cambria Math"/>
+          <w:color w:val="FF0000"/>
+          <w:lang w:val="es-CO"/>
+        </w:rPr>
         <w:t>𝜀𝑖</w:t>
+      </w:r>
+    </w:p>
+    <w:p>
+      <w:pPr>
+        <w:pStyle w:val="Textoindependiente"/>
+        <w:spacing w:before="2"/>
+        <w:rPr>
+          <w:color w:val="FF0000"/>
+          <w:lang w:val="es-CO"/>
+        </w:rPr>
+      </w:pPr>
+    </w:p>
+    <w:p>
+      <w:pPr>
+        <w:pStyle w:val="Textoindependiente"/>
+        <w:spacing w:before="2"/>
+        <w:rPr>
+          <w:color w:val="FF0000"/>
+          <w:lang w:val="es-CO"/>
+        </w:rPr>
+      </w:pPr>
+      <w:r>
+        <w:rPr>
+          <w:color w:val="FF0000"/>
+          <w:lang w:val="es-CO"/>
+        </w:rPr>
+        <w:t xml:space="preserve">edad </w:t>
+      </w:r>
+      <w:proofErr w:type="spellStart"/>
+      <w:r>
+        <w:rPr>
+          <w:color w:val="FF0000"/>
+          <w:lang w:val="es-CO"/>
+        </w:rPr>
+        <w:t>pet</w:t>
+      </w:r>
+      <w:proofErr w:type="spellEnd"/>
+      <w:r>
+        <w:rPr>
+          <w:color w:val="FF0000"/>
+          <w:lang w:val="es-CO"/>
+        </w:rPr>
+        <w:t xml:space="preserve"> </w:t>
+      </w:r>
+    </w:p>
+    <w:p>
+      <w:pPr>
+        <w:pStyle w:val="Textoindependiente"/>
+        <w:spacing w:before="2"/>
+        <w:rPr>
+          <w:color w:val="FF0000"/>
+          <w:lang w:val="es-CO"/>
+        </w:rPr>
+      </w:pPr>
+      <w:r>
+        <w:rPr>
+          <w:color w:val="FF0000"/>
+          <w:lang w:val="es-CO"/>
+        </w:rPr>
+        <w:t>ocupación género</w:t>
       </w:r>
     </w:p>
     <w:p>
@@ -6495,6 +7106,35 @@
           <w:tab w:val="left" w:pos="1221"/>
         </w:tabs>
         <w:spacing w:before="82" w:line="220" w:lineRule="auto"/>
+        <w:ind w:left="1220" w:right="458"/>
+        <w:rPr>
+          <w:color w:val="FF0000"/>
+          <w:sz w:val="24"/>
+        </w:rPr>
+      </w:pPr>
+      <w:proofErr w:type="spellStart"/>
+      <w:r>
+        <w:rPr>
+          <w:color w:val="FF0000"/>
+          <w:sz w:val="24"/>
+        </w:rPr>
+        <w:t>X</w:t>
+      </w:r>
+      <w:r>
+        <w:rPr>
+          <w:color w:val="FF0000"/>
+          <w:sz w:val="24"/>
+        </w:rPr>
+        <w:t>xxxx</w:t>
+      </w:r>
+      <w:proofErr w:type="spellEnd"/>
+    </w:p>
+    <w:p>
+      <w:pPr>
+        <w:tabs>
+          <w:tab w:val="left" w:pos="1221"/>
+        </w:tabs>
+        <w:spacing w:before="82" w:line="220" w:lineRule="auto"/>
         <w:ind w:right="458"/>
         <w:rPr>
           <w:sz w:val="24"/>
@@ -6502,16 +7142,10 @@
       </w:pPr>
       <w:r>
         <w:rPr>
+          <w:color w:val="FF0000"/>
           <w:sz w:val="24"/>
         </w:rPr>
         <w:tab/>
-      </w:r>
-      <w:r>
-        <w:rPr>
-          <w:color w:val="FF0000"/>
-          <w:sz w:val="24"/>
-        </w:rPr>
-        <w:t>xxxxx</w:t>
       </w:r>
     </w:p>
     <w:p>
@@ -6579,7 +7213,23 @@
           <w:w w:val="105"/>
           <w:sz w:val="24"/>
         </w:rPr>
-        <w:t>narrative to justify and defend your data choices. Use your professional knowl-</w:t>
+        <w:t xml:space="preserve">narrative to justify and defend your data choices. Use your professional </w:t>
+      </w:r>
+      <w:proofErr w:type="spellStart"/>
+      <w:r>
+        <w:rPr>
+          <w:w w:val="105"/>
+          <w:sz w:val="24"/>
+        </w:rPr>
+        <w:t>knowl</w:t>
+      </w:r>
+      <w:proofErr w:type="spellEnd"/>
+      <w:r>
+        <w:rPr>
+          <w:w w:val="105"/>
+          <w:sz w:val="24"/>
+        </w:rPr>
+        <w:t>-</w:t>
       </w:r>
       <w:r>
         <w:rPr>
@@ -6818,6 +7468,7 @@
           <w:lang w:val="es-CO"/>
         </w:rPr>
       </w:pPr>
+      <w:proofErr w:type="spellStart"/>
       <w:r>
         <w:rPr>
           <w:color w:val="FF0000"/>
@@ -6834,6 +7485,7 @@
         </w:rPr>
         <w:t>xxxx</w:t>
       </w:r>
+      <w:proofErr w:type="spellEnd"/>
     </w:p>
     <w:p>
       <w:pPr>
@@ -6894,7 +7546,25 @@
           <w:sz w:val="24"/>
           <w:lang w:val="es-CO"/>
         </w:rPr>
-        <w:t xml:space="preserve">alor de correlograma </w:t>
+        <w:t xml:space="preserve">alor de </w:t>
+      </w:r>
+      <w:proofErr w:type="spellStart"/>
+      <w:r>
+        <w:rPr>
+          <w:color w:val="FF0000"/>
+          <w:sz w:val="24"/>
+          <w:lang w:val="es-CO"/>
+        </w:rPr>
+        <w:t>correlograma</w:t>
+      </w:r>
+      <w:proofErr w:type="spellEnd"/>
+      <w:r>
+        <w:rPr>
+          <w:color w:val="FF0000"/>
+          <w:sz w:val="24"/>
+          <w:lang w:val="es-CO"/>
+        </w:rPr>
+        <w:t xml:space="preserve"> </w:t>
       </w:r>
     </w:p>
     <w:p>
@@ -8723,7 +9393,21 @@
         <w:rPr>
           <w:sz w:val="24"/>
         </w:rPr>
-        <w:t>dimensional parameter, but determining that parameter may require estimating additional “nuisance” parameters to estimate this coefficient consistently and avoid omit</w:t>
+        <w:t xml:space="preserve">dimensional </w:t>
+      </w:r>
+      <w:proofErr w:type="gramStart"/>
+      <w:r>
+        <w:rPr>
+          <w:sz w:val="24"/>
+        </w:rPr>
+        <w:t>parameter, but</w:t>
+      </w:r>
+      <w:proofErr w:type="gramEnd"/>
+      <w:r>
+        <w:rPr>
+          <w:sz w:val="24"/>
+        </w:rPr>
+        <w:t xml:space="preserve"> determining that parameter may require estimating additional “nuisance” parameters to estimate this coefficient consistently and avoid omit</w:t>
       </w:r>
       <w:r>
         <w:rPr>
@@ -9010,6 +9694,7 @@
           <w:sz w:val="24"/>
         </w:rPr>
       </w:pPr>
+      <w:proofErr w:type="gramStart"/>
       <w:r>
         <w:rPr>
           <w:i/>
@@ -9025,6 +9710,7 @@
         </w:rPr>
         <w:t>(</w:t>
       </w:r>
+      <w:proofErr w:type="gramEnd"/>
       <w:r>
         <w:rPr>
           <w:i/>
@@ -9997,8 +10683,17 @@
           <w:w w:val="105"/>
           <w:sz w:val="24"/>
         </w:rPr>
-        <w:t>What is the implied “peak age” by gender?.</w:t>
-      </w:r>
+        <w:t xml:space="preserve">What is the implied “peak age” by </w:t>
+      </w:r>
+      <w:proofErr w:type="gramStart"/>
+      <w:r>
+        <w:rPr>
+          <w:w w:val="105"/>
+          <w:sz w:val="24"/>
+        </w:rPr>
+        <w:t>gender?.</w:t>
+      </w:r>
+      <w:proofErr w:type="gramEnd"/>
       <w:r>
         <w:rPr>
           <w:spacing w:val="1"/>
@@ -10356,6 +11051,7 @@
         </w:rPr>
         <w:t xml:space="preserve"> </w:t>
       </w:r>
+      <w:proofErr w:type="gramStart"/>
       <w:r>
         <w:rPr>
           <w:i/>
@@ -10371,6 +11067,7 @@
         </w:rPr>
         <w:t>(</w:t>
       </w:r>
+      <w:proofErr w:type="gramEnd"/>
       <w:r>
         <w:rPr>
           <w:i/>
@@ -10749,6 +11446,7 @@
           <w:sz w:val="24"/>
         </w:rPr>
       </w:pPr>
+      <w:proofErr w:type="gramStart"/>
       <w:r>
         <w:rPr>
           <w:color w:val="FF0000"/>
@@ -10757,6 +11455,7 @@
         </w:rPr>
         <w:t>XXXX..</w:t>
       </w:r>
+      <w:proofErr w:type="gramEnd"/>
     </w:p>
     <w:p>
       <w:pPr>
@@ -10897,6 +11596,7 @@
         </w:rPr>
         <w:t xml:space="preserve"> </w:t>
       </w:r>
+      <w:proofErr w:type="gramStart"/>
       <w:r>
         <w:rPr>
           <w:w w:val="105"/>
@@ -10919,6 +11619,7 @@
         </w:rPr>
         <w:t>”discrimination</w:t>
       </w:r>
+      <w:proofErr w:type="gramEnd"/>
       <w:r>
         <w:rPr>
           <w:spacing w:val="17"/>
@@ -11271,12 +11972,23 @@
         </w:rPr>
         <w:t xml:space="preserve"> </w:t>
       </w:r>
-      <w:r>
-        <w:rPr>
-          <w:w w:val="105"/>
-          <w:sz w:val="24"/>
-        </w:rPr>
-        <w:t>set.seed(10101),</w:t>
+      <w:proofErr w:type="spellStart"/>
+      <w:proofErr w:type="gramStart"/>
+      <w:r>
+        <w:rPr>
+          <w:w w:val="105"/>
+          <w:sz w:val="24"/>
+        </w:rPr>
+        <w:t>set.seed</w:t>
+      </w:r>
+      <w:proofErr w:type="spellEnd"/>
+      <w:proofErr w:type="gramEnd"/>
+      <w:r>
+        <w:rPr>
+          <w:w w:val="105"/>
+          <w:sz w:val="24"/>
+        </w:rPr>
+        <w:t>(10101),</w:t>
       </w:r>
       <w:r>
         <w:rPr>
@@ -12190,11 +12902,33 @@
         </w:rPr>
         <w:t xml:space="preserve"> </w:t>
       </w:r>
-      <w:r>
-        <w:rPr>
-          <w:sz w:val="24"/>
-        </w:rPr>
-        <w:t>liers potential people that the DIAN should look into, or are they just the</w:t>
+      <w:proofErr w:type="spellStart"/>
+      <w:r>
+        <w:rPr>
+          <w:sz w:val="24"/>
+        </w:rPr>
+        <w:t>liers</w:t>
+      </w:r>
+      <w:proofErr w:type="spellEnd"/>
+      <w:r>
+        <w:rPr>
+          <w:sz w:val="24"/>
+        </w:rPr>
+        <w:t xml:space="preserve"> potential people that the DIAN should </w:t>
+      </w:r>
+      <w:proofErr w:type="gramStart"/>
+      <w:r>
+        <w:rPr>
+          <w:sz w:val="24"/>
+        </w:rPr>
+        <w:t>look into</w:t>
+      </w:r>
+      <w:proofErr w:type="gramEnd"/>
+      <w:r>
+        <w:rPr>
+          <w:sz w:val="24"/>
+        </w:rPr>
+        <w:t>, or are they just the</w:t>
       </w:r>
       <w:r>
         <w:rPr>
@@ -12475,12 +13209,21 @@
         </w:rPr>
         <w:t xml:space="preserve"> </w:t>
       </w:r>
-      <w:r>
-        <w:rPr>
-          <w:w w:val="105"/>
-          <w:sz w:val="24"/>
-        </w:rPr>
-        <w:t>larities/differences</w:t>
+      <w:proofErr w:type="spellStart"/>
+      <w:r>
+        <w:rPr>
+          <w:w w:val="105"/>
+          <w:sz w:val="24"/>
+        </w:rPr>
+        <w:t>larities</w:t>
+      </w:r>
+      <w:proofErr w:type="spellEnd"/>
+      <w:r>
+        <w:rPr>
+          <w:w w:val="105"/>
+          <w:sz w:val="24"/>
+        </w:rPr>
+        <w:t>/differences</w:t>
       </w:r>
       <w:r>
         <w:rPr>
@@ -13052,6 +13795,7 @@
         </w:rPr>
         <w:t xml:space="preserve"> </w:t>
       </w:r>
+      <w:proofErr w:type="spellStart"/>
       <w:r>
         <w:rPr>
           <w:i/>
@@ -13059,6 +13803,7 @@
         </w:rPr>
         <w:t>i</w:t>
       </w:r>
+      <w:proofErr w:type="spellEnd"/>
       <w:r>
         <w:rPr>
           <w:i/>
@@ -13084,6 +13829,7 @@
         </w:rPr>
         <w:t xml:space="preserve"> </w:t>
       </w:r>
+      <w:proofErr w:type="spellStart"/>
       <w:r>
         <w:rPr>
           <w:i/>
@@ -13091,6 +13837,7 @@
         </w:rPr>
         <w:t>th</w:t>
       </w:r>
+      <w:proofErr w:type="spellEnd"/>
       <w:r>
         <w:rPr>
           <w:i/>
@@ -13377,6 +14124,7 @@
         </w:rPr>
         <w:t xml:space="preserve"> </w:t>
       </w:r>
+      <w:proofErr w:type="spellStart"/>
       <w:r>
         <w:rPr>
           <w:i/>
@@ -13385,6 +14133,7 @@
         </w:rPr>
         <w:t>i</w:t>
       </w:r>
+      <w:proofErr w:type="spellEnd"/>
       <w:r>
         <w:rPr>
           <w:i/>
@@ -13411,6 +14160,7 @@
         </w:rPr>
         <w:t xml:space="preserve"> </w:t>
       </w:r>
+      <w:proofErr w:type="spellStart"/>
       <w:r>
         <w:rPr>
           <w:i/>
@@ -13419,6 +14169,7 @@
         </w:rPr>
         <w:t>th</w:t>
       </w:r>
+      <w:proofErr w:type="spellEnd"/>
       <w:r>
         <w:rPr>
           <w:i/>
@@ -13557,6 +14308,8 @@
         </w:rPr>
         <w:t>(</w:t>
       </w:r>
+      <w:proofErr w:type="spellStart"/>
+      <w:proofErr w:type="gramStart"/>
       <w:r>
         <w:rPr>
           <w:i/>
@@ -13575,6 +14328,8 @@
         </w:rPr>
         <w:t>i</w:t>
       </w:r>
+      <w:proofErr w:type="spellEnd"/>
+      <w:proofErr w:type="gramEnd"/>
       <w:r>
         <w:rPr>
           <w:rFonts w:ascii="Trebuchet MS" w:hAnsi="Trebuchet MS"/>
@@ -13602,6 +14357,7 @@
         </w:rPr>
         <w:t xml:space="preserve"> </w:t>
       </w:r>
+      <w:proofErr w:type="spellStart"/>
       <w:r>
         <w:rPr>
           <w:i/>
@@ -13630,6 +14386,7 @@
         </w:rPr>
         <w:t>i</w:t>
       </w:r>
+      <w:proofErr w:type="spellEnd"/>
       <w:r>
         <w:rPr>
           <w:w w:val="124"/>
@@ -13952,6 +14709,7 @@
       </w:pPr>
       <w:bookmarkStart w:id="5" w:name="Additional_Guidelines"/>
       <w:bookmarkEnd w:id="5"/>
+      <w:proofErr w:type="gramStart"/>
       <w:r>
         <w:rPr>
           <w:w w:val="105"/>
@@ -13971,6 +14729,7 @@
         </w:rPr>
         <w:t>Guidelines</w:t>
       </w:r>
+      <w:proofErr w:type="gramEnd"/>
     </w:p>
     <w:p>
       <w:pPr>
@@ -14483,6 +15242,7 @@
         </w:rPr>
         <w:t xml:space="preserve"> </w:t>
       </w:r>
+      <w:proofErr w:type="spellStart"/>
       <w:r>
         <w:rPr>
           <w:w w:val="102"/>
@@ -14527,6 +15287,7 @@
         </w:rPr>
         <w:t>e</w:t>
       </w:r>
+      <w:proofErr w:type="spellEnd"/>
       <w:r>
         <w:rPr>
           <w:spacing w:val="23"/>
@@ -14534,6 +15295,7 @@
         </w:rPr>
         <w:t xml:space="preserve"> </w:t>
       </w:r>
+      <w:proofErr w:type="spellStart"/>
       <w:r>
         <w:rPr>
           <w:w w:val="102"/>
@@ -14572,6 +15334,7 @@
         </w:rPr>
         <w:t>n</w:t>
       </w:r>
+      <w:proofErr w:type="spellEnd"/>
       <w:r>
         <w:rPr>
           <w:w w:val="106"/>
@@ -15694,6 +16457,7 @@
         <w:t xml:space="preserve"> </w:t>
       </w:r>
       <w:hyperlink r:id="rId23">
+        <w:proofErr w:type="spellStart"/>
         <w:r>
           <w:rPr>
             <w:color w:val="0000FF"/>
@@ -15702,6 +16466,7 @@
           </w:rPr>
           <w:t>tidyverse</w:t>
         </w:r>
+        <w:proofErr w:type="spellEnd"/>
       </w:hyperlink>
       <w:r>
         <w:rPr>
@@ -15949,12 +16714,55 @@
           <w:lang w:val="es-CO"/>
         </w:rPr>
       </w:pPr>
-      <w:r>
-        <w:rPr>
-          <w:sz w:val="24"/>
-          <w:lang w:val="es-CO"/>
-        </w:rPr>
-        <w:t>rm(list = ls())</w:t>
+      <w:proofErr w:type="spellStart"/>
+      <w:proofErr w:type="gramStart"/>
+      <w:r>
+        <w:rPr>
+          <w:sz w:val="24"/>
+          <w:lang w:val="es-CO"/>
+        </w:rPr>
+        <w:t>rm</w:t>
+      </w:r>
+      <w:proofErr w:type="spellEnd"/>
+      <w:r>
+        <w:rPr>
+          <w:sz w:val="24"/>
+          <w:lang w:val="es-CO"/>
+        </w:rPr>
+        <w:t>(</w:t>
+      </w:r>
+      <w:proofErr w:type="spellStart"/>
+      <w:proofErr w:type="gramEnd"/>
+      <w:r>
+        <w:rPr>
+          <w:sz w:val="24"/>
+          <w:lang w:val="es-CO"/>
+        </w:rPr>
+        <w:t>list</w:t>
+      </w:r>
+      <w:proofErr w:type="spellEnd"/>
+      <w:r>
+        <w:rPr>
+          <w:sz w:val="24"/>
+          <w:lang w:val="es-CO"/>
+        </w:rPr>
+        <w:t xml:space="preserve"> = </w:t>
+      </w:r>
+      <w:proofErr w:type="spellStart"/>
+      <w:r>
+        <w:rPr>
+          <w:sz w:val="24"/>
+          <w:lang w:val="es-CO"/>
+        </w:rPr>
+        <w:t>ls</w:t>
+      </w:r>
+      <w:proofErr w:type="spellEnd"/>
+      <w:r>
+        <w:rPr>
+          <w:sz w:val="24"/>
+          <w:lang w:val="es-CO"/>
+        </w:rPr>
+        <w:t>())</w:t>
       </w:r>
     </w:p>
     <w:p>
@@ -16002,12 +16810,37 @@
           <w:lang w:val="es-CO"/>
         </w:rPr>
       </w:pPr>
-      <w:r>
-        <w:rPr>
-          <w:sz w:val="24"/>
-          <w:lang w:val="es-CO"/>
-        </w:rPr>
-        <w:t>require(pacman)</w:t>
+      <w:proofErr w:type="spellStart"/>
+      <w:r>
+        <w:rPr>
+          <w:sz w:val="24"/>
+          <w:lang w:val="es-CO"/>
+        </w:rPr>
+        <w:t>require</w:t>
+      </w:r>
+      <w:proofErr w:type="spellEnd"/>
+      <w:r>
+        <w:rPr>
+          <w:sz w:val="24"/>
+          <w:lang w:val="es-CO"/>
+        </w:rPr>
+        <w:t>(</w:t>
+      </w:r>
+      <w:proofErr w:type="spellStart"/>
+      <w:r>
+        <w:rPr>
+          <w:sz w:val="24"/>
+          <w:lang w:val="es-CO"/>
+        </w:rPr>
+        <w:t>pacman</w:t>
+      </w:r>
+      <w:proofErr w:type="spellEnd"/>
+      <w:r>
+        <w:rPr>
+          <w:sz w:val="24"/>
+          <w:lang w:val="es-CO"/>
+        </w:rPr>
+        <w:t>)</w:t>
       </w:r>
     </w:p>
     <w:p>
@@ -16035,12 +16868,46 @@
           <w:lang w:val="es-CO"/>
         </w:rPr>
       </w:pPr>
-      <w:r>
-        <w:rPr>
-          <w:sz w:val="24"/>
-          <w:lang w:val="es-CO"/>
-        </w:rPr>
-        <w:t>p_load(tidyverse,</w:t>
+      <w:proofErr w:type="spellStart"/>
+      <w:r>
+        <w:rPr>
+          <w:sz w:val="24"/>
+          <w:lang w:val="es-CO"/>
+        </w:rPr>
+        <w:t>p_</w:t>
+      </w:r>
+      <w:proofErr w:type="gramStart"/>
+      <w:r>
+        <w:rPr>
+          <w:sz w:val="24"/>
+          <w:lang w:val="es-CO"/>
+        </w:rPr>
+        <w:t>load</w:t>
+      </w:r>
+      <w:proofErr w:type="spellEnd"/>
+      <w:r>
+        <w:rPr>
+          <w:sz w:val="24"/>
+          <w:lang w:val="es-CO"/>
+        </w:rPr>
+        <w:t>(</w:t>
+      </w:r>
+      <w:proofErr w:type="spellStart"/>
+      <w:proofErr w:type="gramEnd"/>
+      <w:r>
+        <w:rPr>
+          <w:sz w:val="24"/>
+          <w:lang w:val="es-CO"/>
+        </w:rPr>
+        <w:t>tidyverse</w:t>
+      </w:r>
+      <w:proofErr w:type="spellEnd"/>
+      <w:r>
+        <w:rPr>
+          <w:sz w:val="24"/>
+          <w:lang w:val="es-CO"/>
+        </w:rPr>
+        <w:t>,</w:t>
       </w:r>
     </w:p>
     <w:p>
@@ -16060,7 +16927,23 @@
           <w:sz w:val="24"/>
           <w:lang w:val="es-CO"/>
         </w:rPr>
-        <w:t xml:space="preserve">       rvest)</w:t>
+        <w:t xml:space="preserve">       </w:t>
+      </w:r>
+      <w:proofErr w:type="spellStart"/>
+      <w:r>
+        <w:rPr>
+          <w:sz w:val="24"/>
+          <w:lang w:val="es-CO"/>
+        </w:rPr>
+        <w:t>rvest</w:t>
+      </w:r>
+      <w:proofErr w:type="spellEnd"/>
+      <w:r>
+        <w:rPr>
+          <w:sz w:val="24"/>
+          <w:lang w:val="es-CO"/>
+        </w:rPr>
+        <w:t>)</w:t>
       </w:r>
     </w:p>
     <w:p>
@@ -16080,7 +16963,23 @@
           <w:sz w:val="24"/>
           <w:lang w:val="es-CO"/>
         </w:rPr>
-        <w:t># scrape de datos como tabla desde sitio el web:</w:t>
+        <w:t xml:space="preserve"># </w:t>
+      </w:r>
+      <w:proofErr w:type="spellStart"/>
+      <w:r>
+        <w:rPr>
+          <w:sz w:val="24"/>
+          <w:lang w:val="es-CO"/>
+        </w:rPr>
+        <w:t>scrape</w:t>
+      </w:r>
+      <w:proofErr w:type="spellEnd"/>
+      <w:r>
+        <w:rPr>
+          <w:sz w:val="24"/>
+          <w:lang w:val="es-CO"/>
+        </w:rPr>
+        <w:t xml:space="preserve"> de datos como tabla desde sitio el web:</w:t>
       </w:r>
     </w:p>
     <w:p>
@@ -16094,11 +16993,19 @@
           <w:sz w:val="24"/>
         </w:rPr>
       </w:pPr>
-      <w:r>
-        <w:rPr>
-          <w:sz w:val="24"/>
-        </w:rPr>
-        <w:t>url &lt;- "https://ignaciomsarmiento.github.io/GEIH2018_sample/pages/geih_page_"</w:t>
+      <w:proofErr w:type="spellStart"/>
+      <w:r>
+        <w:rPr>
+          <w:sz w:val="24"/>
+        </w:rPr>
+        <w:t>url</w:t>
+      </w:r>
+      <w:proofErr w:type="spellEnd"/>
+      <w:r>
+        <w:rPr>
+          <w:sz w:val="24"/>
+        </w:rPr>
+        <w:t xml:space="preserve"> &lt;- "https://ignaciomsarmiento.github.io/GEIH2018_sample/pages/geih_page_"</w:t>
       </w:r>
     </w:p>
     <w:p>
@@ -16157,11 +17064,33 @@
           <w:sz w:val="24"/>
         </w:rPr>
       </w:pPr>
-      <w:r>
-        <w:rPr>
-          <w:sz w:val="24"/>
-        </w:rPr>
-        <w:t>tablas = list()</w:t>
+      <w:proofErr w:type="spellStart"/>
+      <w:r>
+        <w:rPr>
+          <w:sz w:val="24"/>
+        </w:rPr>
+        <w:t>tablas</w:t>
+      </w:r>
+      <w:proofErr w:type="spellEnd"/>
+      <w:r>
+        <w:rPr>
+          <w:sz w:val="24"/>
+        </w:rPr>
+        <w:t xml:space="preserve"> = </w:t>
+      </w:r>
+      <w:proofErr w:type="gramStart"/>
+      <w:r>
+        <w:rPr>
+          <w:sz w:val="24"/>
+        </w:rPr>
+        <w:t>list(</w:t>
+      </w:r>
+      <w:proofErr w:type="gramEnd"/>
+      <w:r>
+        <w:rPr>
+          <w:sz w:val="24"/>
+        </w:rPr>
+        <w:t>)</w:t>
       </w:r>
     </w:p>
     <w:p>
@@ -16179,7 +17108,21 @@
         <w:rPr>
           <w:sz w:val="24"/>
         </w:rPr>
-        <w:t>for (i in 1:10) {</w:t>
+        <w:t>for (</w:t>
+      </w:r>
+      <w:proofErr w:type="spellStart"/>
+      <w:r>
+        <w:rPr>
+          <w:sz w:val="24"/>
+        </w:rPr>
+        <w:t>i</w:t>
+      </w:r>
+      <w:proofErr w:type="spellEnd"/>
+      <w:r>
+        <w:rPr>
+          <w:sz w:val="24"/>
+        </w:rPr>
+        <w:t xml:space="preserve"> in 1:10) {</w:t>
       </w:r>
     </w:p>
     <w:p>
@@ -16197,7 +17140,43 @@
         <w:rPr>
           <w:sz w:val="24"/>
         </w:rPr>
-        <w:t xml:space="preserve">  url_i = paste0(url,i,".html")</w:t>
+        <w:t xml:space="preserve">  </w:t>
+      </w:r>
+      <w:proofErr w:type="spellStart"/>
+      <w:r>
+        <w:rPr>
+          <w:sz w:val="24"/>
+        </w:rPr>
+        <w:t>url_i</w:t>
+      </w:r>
+      <w:proofErr w:type="spellEnd"/>
+      <w:r>
+        <w:rPr>
+          <w:sz w:val="24"/>
+        </w:rPr>
+        <w:t xml:space="preserve"> = paste0(</w:t>
+      </w:r>
+      <w:proofErr w:type="gramStart"/>
+      <w:r>
+        <w:rPr>
+          <w:sz w:val="24"/>
+        </w:rPr>
+        <w:t>url,</w:t>
+      </w:r>
+      <w:proofErr w:type="spellStart"/>
+      <w:r>
+        <w:rPr>
+          <w:sz w:val="24"/>
+        </w:rPr>
+        <w:t>i</w:t>
+      </w:r>
+      <w:proofErr w:type="spellEnd"/>
+      <w:proofErr w:type="gramEnd"/>
+      <w:r>
+        <w:rPr>
+          <w:sz w:val="24"/>
+        </w:rPr>
+        <w:t>,".html")</w:t>
       </w:r>
     </w:p>
     <w:p>
@@ -16215,7 +17194,91 @@
         <w:rPr>
           <w:sz w:val="24"/>
         </w:rPr>
-        <w:t xml:space="preserve">  tablas[[i]] &lt;- url_i %&gt;% read_html() %&gt;% html_table()</w:t>
+        <w:t xml:space="preserve">  </w:t>
+      </w:r>
+      <w:proofErr w:type="spellStart"/>
+      <w:r>
+        <w:rPr>
+          <w:sz w:val="24"/>
+        </w:rPr>
+        <w:t>tablas</w:t>
+      </w:r>
+      <w:proofErr w:type="spellEnd"/>
+      <w:r>
+        <w:rPr>
+          <w:sz w:val="24"/>
+        </w:rPr>
+        <w:t>[[</w:t>
+      </w:r>
+      <w:proofErr w:type="spellStart"/>
+      <w:r>
+        <w:rPr>
+          <w:sz w:val="24"/>
+        </w:rPr>
+        <w:t>i</w:t>
+      </w:r>
+      <w:proofErr w:type="spellEnd"/>
+      <w:r>
+        <w:rPr>
+          <w:sz w:val="24"/>
+        </w:rPr>
+        <w:t xml:space="preserve">]] &lt;- </w:t>
+      </w:r>
+      <w:proofErr w:type="spellStart"/>
+      <w:r>
+        <w:rPr>
+          <w:sz w:val="24"/>
+        </w:rPr>
+        <w:t>url_i</w:t>
+      </w:r>
+      <w:proofErr w:type="spellEnd"/>
+      <w:r>
+        <w:rPr>
+          <w:sz w:val="24"/>
+        </w:rPr>
+        <w:t xml:space="preserve"> %&gt;% </w:t>
+      </w:r>
+      <w:proofErr w:type="spellStart"/>
+      <w:r>
+        <w:rPr>
+          <w:sz w:val="24"/>
+        </w:rPr>
+        <w:t>read_</w:t>
+      </w:r>
+      <w:proofErr w:type="gramStart"/>
+      <w:r>
+        <w:rPr>
+          <w:sz w:val="24"/>
+        </w:rPr>
+        <w:t>html</w:t>
+      </w:r>
+      <w:proofErr w:type="spellEnd"/>
+      <w:r>
+        <w:rPr>
+          <w:sz w:val="24"/>
+        </w:rPr>
+        <w:t>(</w:t>
+      </w:r>
+      <w:proofErr w:type="gramEnd"/>
+      <w:r>
+        <w:rPr>
+          <w:sz w:val="24"/>
+        </w:rPr>
+        <w:t xml:space="preserve">) %&gt;% </w:t>
+      </w:r>
+      <w:proofErr w:type="spellStart"/>
+      <w:r>
+        <w:rPr>
+          <w:sz w:val="24"/>
+        </w:rPr>
+        <w:t>html_table</w:t>
+      </w:r>
+      <w:proofErr w:type="spellEnd"/>
+      <w:r>
+        <w:rPr>
+          <w:sz w:val="24"/>
+        </w:rPr>
+        <w:t>()</w:t>
       </w:r>
     </w:p>
     <w:p>
@@ -16283,12 +17346,21 @@
           <w:lang w:val="es-CO"/>
         </w:rPr>
       </w:pPr>
-      <w:r>
-        <w:rPr>
-          <w:sz w:val="24"/>
-          <w:lang w:val="es-CO"/>
-        </w:rPr>
-        <w:t>tablas[[1]]</w:t>
+      <w:proofErr w:type="gramStart"/>
+      <w:r>
+        <w:rPr>
+          <w:sz w:val="24"/>
+          <w:lang w:val="es-CO"/>
+        </w:rPr>
+        <w:t>tablas[</w:t>
+      </w:r>
+      <w:proofErr w:type="gramEnd"/>
+      <w:r>
+        <w:rPr>
+          <w:sz w:val="24"/>
+          <w:lang w:val="es-CO"/>
+        </w:rPr>
+        <w:t>[1]]</w:t>
       </w:r>
     </w:p>
     <w:p>
@@ -16303,12 +17375,21 @@
           <w:lang w:val="es-CO"/>
         </w:rPr>
       </w:pPr>
-      <w:r>
-        <w:rPr>
-          <w:sz w:val="24"/>
-          <w:lang w:val="es-CO"/>
-        </w:rPr>
-        <w:t xml:space="preserve">tablas[[5]]  </w:t>
+      <w:proofErr w:type="gramStart"/>
+      <w:r>
+        <w:rPr>
+          <w:sz w:val="24"/>
+          <w:lang w:val="es-CO"/>
+        </w:rPr>
+        <w:t>tablas[</w:t>
+      </w:r>
+      <w:proofErr w:type="gramEnd"/>
+      <w:r>
+        <w:rPr>
+          <w:sz w:val="24"/>
+          <w:lang w:val="es-CO"/>
+        </w:rPr>
+        <w:t xml:space="preserve">[5]]  </w:t>
       </w:r>
     </w:p>
     <w:p>
@@ -16366,13 +17447,40 @@
         <w:ind w:right="459"/>
         <w:rPr>
           <w:sz w:val="24"/>
-        </w:rPr>
-      </w:pPr>
-      <w:r>
-        <w:rPr>
-          <w:sz w:val="24"/>
-        </w:rPr>
-        <w:t>library(dplyr)</w:t>
+          <w:lang w:val="es-CO"/>
+        </w:rPr>
+      </w:pPr>
+      <w:proofErr w:type="spellStart"/>
+      <w:r>
+        <w:rPr>
+          <w:sz w:val="24"/>
+          <w:lang w:val="es-CO"/>
+        </w:rPr>
+        <w:t>library</w:t>
+      </w:r>
+      <w:proofErr w:type="spellEnd"/>
+      <w:r>
+        <w:rPr>
+          <w:sz w:val="24"/>
+          <w:lang w:val="es-CO"/>
+        </w:rPr>
+        <w:t>(</w:t>
+      </w:r>
+      <w:proofErr w:type="spellStart"/>
+      <w:r>
+        <w:rPr>
+          <w:sz w:val="24"/>
+          <w:lang w:val="es-CO"/>
+        </w:rPr>
+        <w:t>dplyr</w:t>
+      </w:r>
+      <w:proofErr w:type="spellEnd"/>
+      <w:r>
+        <w:rPr>
+          <w:sz w:val="24"/>
+          <w:lang w:val="es-CO"/>
+        </w:rPr>
+        <w:t>)</w:t>
       </w:r>
     </w:p>
     <w:p>
@@ -16414,15 +17522,43 @@
         <w:ind w:right="459"/>
         <w:rPr>
           <w:sz w:val="24"/>
-          <w:lang w:val="es-CO"/>
-        </w:rPr>
-      </w:pPr>
-      <w:r>
-        <w:rPr>
-          <w:sz w:val="24"/>
-          <w:lang w:val="es-CO"/>
-        </w:rPr>
-        <w:t>colnames(tablas)[2] &lt;- "item"</w:t>
+        </w:rPr>
+      </w:pPr>
+      <w:proofErr w:type="spellStart"/>
+      <w:r>
+        <w:rPr>
+          <w:sz w:val="24"/>
+        </w:rPr>
+        <w:t>colnames</w:t>
+      </w:r>
+      <w:proofErr w:type="spellEnd"/>
+      <w:r>
+        <w:rPr>
+          <w:sz w:val="24"/>
+        </w:rPr>
+        <w:t>(</w:t>
+      </w:r>
+      <w:proofErr w:type="spellStart"/>
+      <w:r>
+        <w:rPr>
+          <w:sz w:val="24"/>
+        </w:rPr>
+        <w:t>tablas</w:t>
+      </w:r>
+      <w:proofErr w:type="spellEnd"/>
+      <w:proofErr w:type="gramStart"/>
+      <w:r>
+        <w:rPr>
+          <w:sz w:val="24"/>
+        </w:rPr>
+        <w:t>)[</w:t>
+      </w:r>
+      <w:proofErr w:type="gramEnd"/>
+      <w:r>
+        <w:rPr>
+          <w:sz w:val="24"/>
+        </w:rPr>
+        <w:t>2] &lt;- "item"</w:t>
       </w:r>
     </w:p>
     <w:p>
@@ -16456,11 +17592,27 @@
           <w:sz w:val="24"/>
         </w:rPr>
       </w:pPr>
-      <w:r>
-        <w:rPr>
-          <w:sz w:val="24"/>
-        </w:rPr>
-        <w:t>tablas[[2]]</w:t>
+      <w:proofErr w:type="spellStart"/>
+      <w:proofErr w:type="gramStart"/>
+      <w:r>
+        <w:rPr>
+          <w:sz w:val="24"/>
+        </w:rPr>
+        <w:t>tablas</w:t>
+      </w:r>
+      <w:proofErr w:type="spellEnd"/>
+      <w:r>
+        <w:rPr>
+          <w:sz w:val="24"/>
+        </w:rPr>
+        <w:t>[</w:t>
+      </w:r>
+      <w:proofErr w:type="gramEnd"/>
+      <w:r>
+        <w:rPr>
+          <w:sz w:val="24"/>
+        </w:rPr>
+        <w:t>[2]]</w:t>
       </w:r>
     </w:p>
     <w:p>

</xml_diff>

<commit_message>
Ajuste punto 5 con LOOCV
</commit_message>
<xml_diff>
--- a/1. Documentos/Solución Taller 1.docx
+++ b/1. Documentos/Solución Taller 1.docx
@@ -42424,6 +42424,13 @@
         </w:rPr>
         <w:t>ambas metodologías, siendo levemente menor los errores con la de prueba y entrenamiento.</w:t>
       </w:r>
+      <w:r>
+        <w:rPr>
+          <w:rFonts w:asciiTheme="minorHAnsi" w:hAnsiTheme="minorHAnsi" w:cstheme="minorHAnsi"/>
+          <w:lang w:val="es-CO"/>
+        </w:rPr>
+        <w:t xml:space="preserve"> </w:t>
+      </w:r>
     </w:p>
     <w:p>
       <w:pPr>
@@ -43758,6 +43765,415 @@
           <w:w w:val="105"/>
         </w:rPr>
         <w:t>statistic.</w:t>
+      </w:r>
+    </w:p>
+    <w:p>
+      <w:pPr>
+        <w:tabs>
+          <w:tab w:val="left" w:pos="2057"/>
+        </w:tabs>
+        <w:spacing w:before="6" w:line="220" w:lineRule="auto"/>
+        <w:ind w:right="458"/>
+        <w:rPr>
+          <w:rFonts w:asciiTheme="minorHAnsi" w:hAnsiTheme="minorHAnsi" w:cstheme="minorHAnsi"/>
+        </w:rPr>
+      </w:pPr>
+    </w:p>
+    <w:p>
+      <w:pPr>
+        <w:tabs>
+          <w:tab w:val="left" w:pos="2057"/>
+        </w:tabs>
+        <w:spacing w:before="6" w:line="220" w:lineRule="auto"/>
+        <w:ind w:left="2056" w:right="458"/>
+        <w:rPr>
+          <w:rFonts w:asciiTheme="minorHAnsi" w:hAnsiTheme="minorHAnsi" w:cstheme="minorHAnsi"/>
+          <w:lang w:val="es-CO"/>
+        </w:rPr>
+      </w:pPr>
+      <w:r>
+        <w:rPr>
+          <w:rFonts w:asciiTheme="minorHAnsi" w:hAnsiTheme="minorHAnsi" w:cstheme="minorHAnsi"/>
+          <w:lang w:val="es-CO"/>
+        </w:rPr>
+        <w:t>A partir del siguiente c</w:t>
+      </w:r>
+      <w:r>
+        <w:rPr>
+          <w:rFonts w:asciiTheme="minorHAnsi" w:hAnsiTheme="minorHAnsi" w:cstheme="minorHAnsi"/>
+          <w:lang w:val="es-CO"/>
+        </w:rPr>
+        <w:t>ódigo en R</w:t>
+      </w:r>
+      <w:r>
+        <w:rPr>
+          <w:rFonts w:asciiTheme="minorHAnsi" w:hAnsiTheme="minorHAnsi" w:cstheme="minorHAnsi"/>
+          <w:lang w:val="es-CO"/>
+        </w:rPr>
+        <w:t xml:space="preserve"> se obtiene el MSE de LOOCV</w:t>
+      </w:r>
+    </w:p>
+    <w:p>
+      <w:pPr>
+        <w:tabs>
+          <w:tab w:val="left" w:pos="2057"/>
+        </w:tabs>
+        <w:spacing w:before="6" w:line="220" w:lineRule="auto"/>
+        <w:ind w:right="458"/>
+        <w:rPr>
+          <w:rFonts w:asciiTheme="minorHAnsi" w:hAnsiTheme="minorHAnsi" w:cstheme="minorHAnsi"/>
+          <w:lang w:val="es-CO"/>
+        </w:rPr>
+      </w:pPr>
+    </w:p>
+    <w:p>
+      <w:pPr>
+        <w:tabs>
+          <w:tab w:val="left" w:pos="2057"/>
+        </w:tabs>
+        <w:spacing w:before="6" w:line="220" w:lineRule="auto"/>
+        <w:ind w:left="2056" w:right="458"/>
+        <w:rPr>
+          <w:rFonts w:asciiTheme="minorHAnsi" w:hAnsiTheme="minorHAnsi" w:cstheme="minorHAnsi"/>
+        </w:rPr>
+      </w:pPr>
+      <w:r>
+        <w:rPr>
+          <w:rFonts w:asciiTheme="minorHAnsi" w:hAnsiTheme="minorHAnsi" w:cstheme="minorHAnsi"/>
+        </w:rPr>
+        <w:t>n&lt;- nrow(df)</w:t>
+      </w:r>
+    </w:p>
+    <w:p>
+      <w:pPr>
+        <w:tabs>
+          <w:tab w:val="left" w:pos="2057"/>
+        </w:tabs>
+        <w:spacing w:before="6" w:line="220" w:lineRule="auto"/>
+        <w:ind w:left="2056" w:right="458"/>
+        <w:rPr>
+          <w:rFonts w:asciiTheme="minorHAnsi" w:hAnsiTheme="minorHAnsi" w:cstheme="minorHAnsi"/>
+        </w:rPr>
+      </w:pPr>
+      <w:r>
+        <w:rPr>
+          <w:rFonts w:asciiTheme="minorHAnsi" w:hAnsiTheme="minorHAnsi" w:cstheme="minorHAnsi"/>
+        </w:rPr>
+        <w:t>loocv&lt;-matrix(rep(0,n),nrow=n,ncol=3)</w:t>
+      </w:r>
+    </w:p>
+    <w:p>
+      <w:pPr>
+        <w:tabs>
+          <w:tab w:val="left" w:pos="2057"/>
+        </w:tabs>
+        <w:spacing w:before="6" w:line="220" w:lineRule="auto"/>
+        <w:ind w:left="2056" w:right="458"/>
+        <w:rPr>
+          <w:rFonts w:asciiTheme="minorHAnsi" w:hAnsiTheme="minorHAnsi" w:cstheme="minorHAnsi"/>
+        </w:rPr>
+      </w:pPr>
+      <w:r>
+        <w:rPr>
+          <w:rFonts w:asciiTheme="minorHAnsi" w:hAnsiTheme="minorHAnsi" w:cstheme="minorHAnsi"/>
+        </w:rPr>
+        <w:t>loocv[,1]&lt;-df$logingtot</w:t>
+      </w:r>
+    </w:p>
+    <w:p>
+      <w:pPr>
+        <w:tabs>
+          <w:tab w:val="left" w:pos="2057"/>
+        </w:tabs>
+        <w:spacing w:before="6" w:line="220" w:lineRule="auto"/>
+        <w:ind w:left="2056" w:right="458"/>
+        <w:rPr>
+          <w:rFonts w:asciiTheme="minorHAnsi" w:hAnsiTheme="minorHAnsi" w:cstheme="minorHAnsi"/>
+        </w:rPr>
+      </w:pPr>
+      <w:r>
+        <w:rPr>
+          <w:rFonts w:asciiTheme="minorHAnsi" w:hAnsiTheme="minorHAnsi" w:cstheme="minorHAnsi"/>
+        </w:rPr>
+        <w:t>colnames(loocv)&lt;- c("Observacion","Prediccion","MSE")</w:t>
+      </w:r>
+    </w:p>
+    <w:p>
+      <w:pPr>
+        <w:tabs>
+          <w:tab w:val="left" w:pos="2057"/>
+        </w:tabs>
+        <w:spacing w:before="6" w:line="220" w:lineRule="auto"/>
+        <w:ind w:left="2056" w:right="458"/>
+        <w:rPr>
+          <w:rFonts w:asciiTheme="minorHAnsi" w:hAnsiTheme="minorHAnsi" w:cstheme="minorHAnsi"/>
+        </w:rPr>
+      </w:pPr>
+      <w:r>
+        <w:rPr>
+          <w:rFonts w:asciiTheme="minorHAnsi" w:hAnsiTheme="minorHAnsi" w:cstheme="minorHAnsi"/>
+        </w:rPr>
+        <w:t>for (i in 1:n) {</w:t>
+      </w:r>
+    </w:p>
+    <w:p>
+      <w:pPr>
+        <w:tabs>
+          <w:tab w:val="left" w:pos="2057"/>
+        </w:tabs>
+        <w:spacing w:before="6" w:line="220" w:lineRule="auto"/>
+        <w:ind w:left="2056" w:right="458"/>
+        <w:rPr>
+          <w:rFonts w:asciiTheme="minorHAnsi" w:hAnsiTheme="minorHAnsi" w:cstheme="minorHAnsi"/>
+        </w:rPr>
+      </w:pPr>
+      <w:r>
+        <w:rPr>
+          <w:rFonts w:asciiTheme="minorHAnsi" w:hAnsiTheme="minorHAnsi" w:cstheme="minorHAnsi"/>
+        </w:rPr>
+        <w:t xml:space="preserve">  reg_i&lt;-lm(logingtot~age+age2+female+edu+formal+age:female+poly(oficio,8),</w:t>
+      </w:r>
+    </w:p>
+    <w:p>
+      <w:pPr>
+        <w:tabs>
+          <w:tab w:val="left" w:pos="2057"/>
+        </w:tabs>
+        <w:spacing w:before="6" w:line="220" w:lineRule="auto"/>
+        <w:ind w:left="2056" w:right="458"/>
+        <w:rPr>
+          <w:rFonts w:asciiTheme="minorHAnsi" w:hAnsiTheme="minorHAnsi" w:cstheme="minorHAnsi"/>
+          <w:lang w:val="es-CO"/>
+        </w:rPr>
+      </w:pPr>
+      <w:r>
+        <w:rPr>
+          <w:rFonts w:asciiTheme="minorHAnsi" w:hAnsiTheme="minorHAnsi" w:cstheme="minorHAnsi"/>
+        </w:rPr>
+        <w:t xml:space="preserve">            </w:t>
+      </w:r>
+      <w:r>
+        <w:rPr>
+          <w:rFonts w:asciiTheme="minorHAnsi" w:hAnsiTheme="minorHAnsi" w:cstheme="minorHAnsi"/>
+          <w:lang w:val="es-CO"/>
+        </w:rPr>
+        <w:t>data=df[-i,])#entrena con los datos menos la i observación</w:t>
+      </w:r>
+    </w:p>
+    <w:p>
+      <w:pPr>
+        <w:tabs>
+          <w:tab w:val="left" w:pos="2057"/>
+        </w:tabs>
+        <w:spacing w:before="6" w:line="220" w:lineRule="auto"/>
+        <w:ind w:left="2056" w:right="458"/>
+        <w:rPr>
+          <w:rFonts w:asciiTheme="minorHAnsi" w:hAnsiTheme="minorHAnsi" w:cstheme="minorHAnsi"/>
+        </w:rPr>
+      </w:pPr>
+      <w:r>
+        <w:rPr>
+          <w:rFonts w:asciiTheme="minorHAnsi" w:hAnsiTheme="minorHAnsi" w:cstheme="minorHAnsi"/>
+          <w:lang w:val="es-CO"/>
+        </w:rPr>
+        <w:t xml:space="preserve">  </w:t>
+      </w:r>
+      <w:r>
+        <w:rPr>
+          <w:rFonts w:asciiTheme="minorHAnsi" w:hAnsiTheme="minorHAnsi" w:cstheme="minorHAnsi"/>
+        </w:rPr>
+        <w:t>loocv[i,2]&lt;-predict(reg_i,newdata=df[i,]) #predice con la i observación</w:t>
+      </w:r>
+    </w:p>
+    <w:p>
+      <w:pPr>
+        <w:tabs>
+          <w:tab w:val="left" w:pos="2057"/>
+        </w:tabs>
+        <w:spacing w:before="6" w:line="220" w:lineRule="auto"/>
+        <w:ind w:left="2056" w:right="458"/>
+        <w:rPr>
+          <w:rFonts w:asciiTheme="minorHAnsi" w:hAnsiTheme="minorHAnsi" w:cstheme="minorHAnsi"/>
+        </w:rPr>
+      </w:pPr>
+      <w:r>
+        <w:rPr>
+          <w:rFonts w:asciiTheme="minorHAnsi" w:hAnsiTheme="minorHAnsi" w:cstheme="minorHAnsi"/>
+        </w:rPr>
+        <w:t xml:space="preserve">  loocv[i,3]&lt;-(loocv[i,1]-loocv[i,2])^2</w:t>
+      </w:r>
+    </w:p>
+    <w:p>
+      <w:pPr>
+        <w:tabs>
+          <w:tab w:val="left" w:pos="2057"/>
+        </w:tabs>
+        <w:spacing w:before="6" w:line="220" w:lineRule="auto"/>
+        <w:ind w:left="2056" w:right="458"/>
+        <w:rPr>
+          <w:rFonts w:asciiTheme="minorHAnsi" w:hAnsiTheme="minorHAnsi" w:cstheme="minorHAnsi"/>
+        </w:rPr>
+      </w:pPr>
+      <w:r>
+        <w:rPr>
+          <w:rFonts w:asciiTheme="minorHAnsi" w:hAnsiTheme="minorHAnsi" w:cstheme="minorHAnsi"/>
+        </w:rPr>
+        <w:t xml:space="preserve">  }</w:t>
+      </w:r>
+    </w:p>
+    <w:p>
+      <w:pPr>
+        <w:tabs>
+          <w:tab w:val="left" w:pos="2057"/>
+        </w:tabs>
+        <w:spacing w:before="6" w:line="220" w:lineRule="auto"/>
+        <w:ind w:left="2056" w:right="458"/>
+        <w:rPr>
+          <w:rFonts w:asciiTheme="minorHAnsi" w:hAnsiTheme="minorHAnsi" w:cstheme="minorHAnsi"/>
+        </w:rPr>
+      </w:pPr>
+      <w:r>
+        <w:rPr>
+          <w:rFonts w:asciiTheme="minorHAnsi" w:hAnsiTheme="minorHAnsi" w:cstheme="minorHAnsi"/>
+        </w:rPr>
+        <w:t>loocv &lt;- as.data.frame(loocv)</w:t>
+      </w:r>
+    </w:p>
+    <w:p>
+      <w:pPr>
+        <w:tabs>
+          <w:tab w:val="left" w:pos="2057"/>
+        </w:tabs>
+        <w:spacing w:before="6" w:line="220" w:lineRule="auto"/>
+        <w:ind w:left="2056" w:right="458"/>
+        <w:rPr>
+          <w:rFonts w:asciiTheme="minorHAnsi" w:hAnsiTheme="minorHAnsi" w:cstheme="minorHAnsi"/>
+        </w:rPr>
+      </w:pPr>
+      <w:r>
+        <w:rPr>
+          <w:rFonts w:asciiTheme="minorHAnsi" w:hAnsiTheme="minorHAnsi" w:cstheme="minorHAnsi"/>
+        </w:rPr>
+        <w:t>MSE_loocv &lt;- mean(loocv$MSE)</w:t>
+      </w:r>
+    </w:p>
+    <w:p>
+      <w:pPr>
+        <w:tabs>
+          <w:tab w:val="left" w:pos="2057"/>
+        </w:tabs>
+        <w:spacing w:before="6" w:line="220" w:lineRule="auto"/>
+        <w:ind w:left="2056" w:right="458"/>
+        <w:rPr>
+          <w:rFonts w:asciiTheme="minorHAnsi" w:hAnsiTheme="minorHAnsi" w:cstheme="minorHAnsi"/>
+          <w:lang w:val="es-CO"/>
+        </w:rPr>
+      </w:pPr>
+      <w:r>
+        <w:rPr>
+          <w:rFonts w:asciiTheme="minorHAnsi" w:hAnsiTheme="minorHAnsi" w:cstheme="minorHAnsi"/>
+        </w:rPr>
+        <w:t>MSE_loocv</w:t>
+      </w:r>
+    </w:p>
+    <w:p>
+      <w:pPr>
+        <w:tabs>
+          <w:tab w:val="left" w:pos="2057"/>
+        </w:tabs>
+        <w:spacing w:before="6" w:line="220" w:lineRule="auto"/>
+        <w:ind w:left="2056" w:right="458"/>
+        <w:jc w:val="both"/>
+        <w:rPr>
+          <w:rFonts w:asciiTheme="minorHAnsi" w:hAnsiTheme="minorHAnsi" w:cstheme="minorHAnsi"/>
+          <w:lang w:val="es-CO"/>
+        </w:rPr>
+      </w:pPr>
+      <w:r>
+        <w:rPr>
+          <w:rFonts w:asciiTheme="minorHAnsi" w:hAnsiTheme="minorHAnsi" w:cstheme="minorHAnsi"/>
+          <w:lang w:val="es-CO"/>
+        </w:rPr>
+        <w:lastRenderedPageBreak/>
+        <w:t xml:space="preserve">El MSE es </w:t>
+      </w:r>
+      <w:r>
+        <w:rPr>
+          <w:rFonts w:asciiTheme="minorHAnsi" w:hAnsiTheme="minorHAnsi" w:cstheme="minorHAnsi"/>
+          <w:lang w:val="es-CO"/>
+        </w:rPr>
+        <w:t>0.4477996</w:t>
+      </w:r>
+      <w:r>
+        <w:rPr>
+          <w:rFonts w:asciiTheme="minorHAnsi" w:hAnsiTheme="minorHAnsi" w:cstheme="minorHAnsi"/>
+          <w:lang w:val="es-CO"/>
+        </w:rPr>
+        <w:t xml:space="preserve"> que es igual al valor del MSE para K-Fold del numeral anterior</w:t>
+      </w:r>
+      <w:r>
+        <w:rPr>
+          <w:rFonts w:asciiTheme="minorHAnsi" w:hAnsiTheme="minorHAnsi" w:cstheme="minorHAnsi"/>
+          <w:lang w:val="es-CO"/>
+        </w:rPr>
+        <w:t xml:space="preserve">, pero sin requerir </w:t>
+      </w:r>
+      <w:r>
+        <w:rPr>
+          <w:rFonts w:asciiTheme="minorHAnsi" w:hAnsiTheme="minorHAnsi" w:cstheme="minorHAnsi"/>
+          <w:lang w:val="es-CO"/>
+        </w:rPr>
+        <w:t xml:space="preserve">tantos cálculos computacionales puesto que se requirió </w:t>
+      </w:r>
+      <w:r>
+        <w:rPr>
+          <w:rFonts w:asciiTheme="minorHAnsi" w:hAnsiTheme="minorHAnsi" w:cstheme="minorHAnsi"/>
+          <w:lang w:val="es-CO"/>
+        </w:rPr>
+        <w:t>hacer n</w:t>
+      </w:r>
+      <w:r>
+        <w:rPr>
+          <w:rFonts w:asciiTheme="minorHAnsi" w:hAnsiTheme="minorHAnsi" w:cstheme="minorHAnsi"/>
+          <w:vertAlign w:val="superscript"/>
+          <w:lang w:val="es-CO"/>
+        </w:rPr>
+        <w:t>2</w:t>
+      </w:r>
+      <w:r>
+        <w:rPr>
+          <w:rFonts w:asciiTheme="minorHAnsi" w:hAnsiTheme="minorHAnsi" w:cstheme="minorHAnsi"/>
+          <w:lang w:val="es-CO"/>
+        </w:rPr>
+        <w:t xml:space="preserve"> iteraciones, siendo n=14,631 observaciones.</w:t>
+      </w:r>
+      <w:r>
+        <w:rPr>
+          <w:rFonts w:asciiTheme="minorHAnsi" w:hAnsiTheme="minorHAnsi" w:cstheme="minorHAnsi"/>
+          <w:lang w:val="es-CO"/>
+        </w:rPr>
+        <w:t xml:space="preserve"> Finalmente, es pertinente mencionar que la distribución aleatoria que conformó el grupo de entramiento (70% de la muestra) contra el grupo de testeo (30% de la muestra) fue </w:t>
+      </w:r>
+      <w:r>
+        <w:rPr>
+          <w:rFonts w:asciiTheme="minorHAnsi" w:hAnsiTheme="minorHAnsi" w:cstheme="minorHAnsi"/>
+          <w:lang w:val="es-CO"/>
+        </w:rPr>
+        <w:t xml:space="preserve">por suerte la que mejores resultados dio al dar un MSE menor, pero esto es </w:t>
+      </w:r>
+      <w:r>
+        <w:rPr>
+          <w:rFonts w:asciiTheme="minorHAnsi" w:hAnsiTheme="minorHAnsi" w:cstheme="minorHAnsi"/>
+          <w:lang w:val="es-CO"/>
+        </w:rPr>
+        <w:t>poco probable</w:t>
+      </w:r>
+      <w:r>
+        <w:rPr>
+          <w:rFonts w:asciiTheme="minorHAnsi" w:hAnsiTheme="minorHAnsi" w:cstheme="minorHAnsi"/>
+          <w:lang w:val="es-CO"/>
+        </w:rPr>
+        <w:t xml:space="preserve"> que ocurra.</w:t>
       </w:r>
     </w:p>
     <w:p>
@@ -44956,15 +45372,7 @@
           <w:rFonts w:asciiTheme="minorHAnsi" w:hAnsiTheme="minorHAnsi" w:cstheme="minorHAnsi"/>
           <w:w w:val="105"/>
         </w:rPr>
-        <w:t xml:space="preserve">and how it does it, but </w:t>
-      </w:r>
-      <w:r>
-        <w:rPr>
-          <w:rFonts w:asciiTheme="minorHAnsi" w:hAnsiTheme="minorHAnsi" w:cstheme="minorHAnsi"/>
-          <w:w w:val="105"/>
-        </w:rPr>
-        <w:lastRenderedPageBreak/>
-        <w:t>not so long that it loses the reader’s attention. For example,</w:t>
+        <w:t>and how it does it, but not so long that it loses the reader’s attention. For example,</w:t>
       </w:r>
       <w:r>
         <w:rPr>
@@ -46467,6 +46875,7 @@
         <w:rPr>
           <w:rFonts w:asciiTheme="minorHAnsi" w:hAnsiTheme="minorHAnsi" w:cstheme="minorHAnsi"/>
         </w:rPr>
+        <w:lastRenderedPageBreak/>
         <w:t>tablas[[2]]</w:t>
       </w:r>
     </w:p>

</xml_diff>